<commit_message>
Initial setup Signficant debug in script Need to do a prompt
</commit_message>
<xml_diff>
--- a/Documentation/Revised project plan for extracting Hospital Strategic plan.docx
+++ b/Documentation/Revised project plan for extracting Hospital Strategic plan.docx
@@ -3,194 +3,1760 @@
 <w:document xmlns:wpc="http://schemas.microsoft.com/office/word/2010/wordprocessingCanvas" xmlns:cx="http://schemas.microsoft.com/office/drawing/2014/chartex" xmlns:cx1="http://schemas.microsoft.com/office/drawing/2015/9/8/chartex" xmlns:cx2="http://schemas.microsoft.com/office/drawing/2015/10/21/chartex" xmlns:cx3="http://schemas.microsoft.com/office/drawing/2016/5/9/chartex" xmlns:cx4="http://schemas.microsoft.com/office/drawing/2016/5/10/chartex" xmlns:cx5="http://schemas.microsoft.com/office/drawing/2016/5/11/chartex" xmlns:cx6="http://schemas.microsoft.com/office/drawing/2016/5/12/chartex" xmlns:cx7="http://schemas.microsoft.com/office/drawing/2016/5/13/chartex" xmlns:cx8="http://schemas.microsoft.com/office/drawing/2016/5/14/chartex" xmlns:mc="http://schemas.openxmlformats.org/markup-compatibility/2006" xmlns:aink="http://schemas.microsoft.com/office/drawing/2016/ink" xmlns:am3d="http://schemas.microsoft.com/office/drawing/2017/model3d" xmlns:o="urn:schemas-microsoft-com:office:office" xmlns:oel="http://schemas.microsoft.com/office/2019/extlst" xmlns:r="http://schemas.openxmlformats.org/officeDocument/2006/relationships" xmlns:m="http://schemas.openxmlformats.org/officeDocument/2006/math" xmlns:v="urn:schemas-microsoft-com:vml" xmlns:wp14="http://schemas.microsoft.com/office/word/2010/wordprocessingDrawing" xmlns:wp="http://schemas.openxmlformats.org/drawingml/2006/wordprocessingDrawing" xmlns:w10="urn:schemas-microsoft-com:office:word" xmlns:w="http://schemas.openxmlformats.org/wordprocessingml/2006/main" xmlns:w14="http://schemas.microsoft.com/office/word/2010/wordml" xmlns:w15="http://schemas.microsoft.com/office/word/2012/wordml" xmlns:w16cex="http://schemas.microsoft.com/office/word/2018/wordml/cex" xmlns:w16cid="http://schemas.microsoft.com/office/word/2016/wordml/cid" xmlns:w16="http://schemas.microsoft.com/office/word/2018/wordml" xmlns:w16du="http://schemas.microsoft.com/office/word/2023/wordml/word16du" xmlns:w16sdtdh="http://schemas.microsoft.com/office/word/2020/wordml/sdtdatahash" xmlns:w16sdtfl="http://schemas.microsoft.com/office/word/2024/wordml/sdtformatlock" xmlns:w16se="http://schemas.microsoft.com/office/word/2015/wordml/symex" xmlns:wpg="http://schemas.microsoft.com/office/word/2010/wordprocessingGroup" xmlns:wpi="http://schemas.microsoft.com/office/word/2010/wordprocessingInk" xmlns:wne="http://schemas.microsoft.com/office/word/2006/wordml" xmlns:wps="http://schemas.microsoft.com/office/word/2010/wordprocessingShape" mc:Ignorable="w14 w15 w16se w16cid w16 w16cex w16sdtdh w16sdtfl w16du wp14">
   <w:body>
     <w:p>
-      <w:r>
-        <w:t>Revised project plan for extracting Hospital Strategic plan</w:t>
-      </w:r>
-    </w:p>
-    <w:p>
-      <w:r>
-        <w:t xml:space="preserve">This revised approach is intended to simplify the process and provide breakpoints so that the </w:t>
-      </w:r>
-      <w:proofErr w:type="spellStart"/>
-      <w:r>
-        <w:t>ouputs</w:t>
-      </w:r>
-      <w:proofErr w:type="spellEnd"/>
-      <w:r>
-        <w:t xml:space="preserve"> can be manually reviewed in a stepwise fashion.  I would like to approach this by taking simple steps, and adding components where necessary. </w:t>
-      </w:r>
-    </w:p>
-    <w:p>
-      <w:r>
-        <w:t>Our initial focus will be on identifying hospitals that have a strategic plan as a pdf. Those that use different methods will be dealt with in subsequent steps. Note that phase 1 of the project is complete.</w:t>
-      </w:r>
-    </w:p>
-    <w:p>
-      <w:r>
-        <w:t xml:space="preserve">Overview The purpose of this script is to identify and download or scrape the strategic plans for hospitals in Ontario. This data will be a feeder system for other analysis. This project will be run no more than twice a year. </w:t>
-      </w:r>
-    </w:p>
-    <w:p>
-      <w:pPr>
-        <w:pStyle w:val="ListParagraph"/>
+      <w:pPr>
+        <w:rPr>
+          <w:b/>
+          <w:bCs/>
+        </w:rPr>
+      </w:pPr>
+      <w:r>
+        <w:rPr>
+          <w:b/>
+          <w:bCs/>
+        </w:rPr>
+        <w:t>PROMPT FOR PHASE 2: STRATEGIC PLAN DISCOVERY AND PDF DOWNLOAD SCRIPT</w:t>
+      </w:r>
+    </w:p>
+    <w:p>
+      <w:pPr>
+        <w:rPr>
+          <w:b/>
+          <w:bCs/>
+        </w:rPr>
+      </w:pPr>
+      <w:r>
+        <w:rPr>
+          <w:b/>
+          <w:bCs/>
+        </w:rPr>
+        <w:t>Project Context</w:t>
+      </w:r>
+    </w:p>
+    <w:p>
+      <w:r>
+        <w:t xml:space="preserve">This is Phase 2 of a quarterly hospital strategic plan collection project. Phase 1 (validation) is complete and has created </w:t>
+      </w:r>
+      <w:proofErr w:type="spellStart"/>
+      <w:r>
+        <w:t>base_hospitals_validated.yaml</w:t>
+      </w:r>
+      <w:proofErr w:type="spellEnd"/>
+      <w:r>
+        <w:t xml:space="preserve"> with validated hospital URLs. Phase 2 will search these websites for </w:t>
+      </w:r>
+      <w:proofErr w:type="gramStart"/>
+      <w:r>
+        <w:t>strategic plan</w:t>
+      </w:r>
+      <w:proofErr w:type="gramEnd"/>
+      <w:r>
+        <w:t xml:space="preserve"> PDFs and download them.</w:t>
+      </w:r>
+    </w:p>
+    <w:p>
+      <w:pPr>
+        <w:rPr>
+          <w:b/>
+          <w:bCs/>
+        </w:rPr>
+      </w:pPr>
+      <w:r>
+        <w:rPr>
+          <w:b/>
+          <w:bCs/>
+        </w:rPr>
+        <w:t>Input File</w:t>
+      </w:r>
+    </w:p>
+    <w:p>
+      <w:r>
+        <w:rPr>
+          <w:b/>
+          <w:bCs/>
+        </w:rPr>
+        <w:t>File:</w:t>
+      </w:r>
+      <w:r>
+        <w:t xml:space="preserve"> E:/Hospital_Strategic_Plans/base_hospitals_validated.yaml</w:t>
+      </w:r>
+    </w:p>
+    <w:p>
+      <w:r>
+        <w:rPr>
+          <w:b/>
+          <w:bCs/>
+        </w:rPr>
+        <w:t>Structure of each hospital entry:</w:t>
+      </w:r>
+    </w:p>
+    <w:p>
+      <w:proofErr w:type="spellStart"/>
+      <w:r>
+        <w:t>yaml</w:t>
+      </w:r>
+      <w:proofErr w:type="spellEnd"/>
+    </w:p>
+    <w:p>
+      <w:r>
+        <w:t>- FAC: '905'</w:t>
+      </w:r>
+    </w:p>
+    <w:p>
+      <w:r>
+        <w:t xml:space="preserve">  name: OAK VALLEY HEALTH</w:t>
+      </w:r>
+    </w:p>
+    <w:p>
+      <w:r>
+        <w:t xml:space="preserve">  </w:t>
+      </w:r>
+      <w:proofErr w:type="spellStart"/>
+      <w:r>
+        <w:t>hospital_type</w:t>
+      </w:r>
+      <w:proofErr w:type="spellEnd"/>
+      <w:r>
+        <w:t>: Large Community Hospital</w:t>
+      </w:r>
+    </w:p>
+    <w:p>
+      <w:r>
+        <w:t xml:space="preserve">  </w:t>
+      </w:r>
+      <w:proofErr w:type="spellStart"/>
+      <w:r>
+        <w:t>base_url</w:t>
+      </w:r>
+      <w:proofErr w:type="spellEnd"/>
+      <w:r>
+        <w:t>: https://www.oakvalleyhealth.ca</w:t>
+      </w:r>
+    </w:p>
+    <w:p>
+      <w:r>
+        <w:t xml:space="preserve">  </w:t>
+      </w:r>
+      <w:proofErr w:type="spellStart"/>
+      <w:r>
+        <w:t>base_url_validated</w:t>
+      </w:r>
+      <w:proofErr w:type="spellEnd"/>
+      <w:r>
+        <w:t>: yes</w:t>
+      </w:r>
+    </w:p>
+    <w:p>
+      <w:r>
+        <w:t xml:space="preserve">  </w:t>
+      </w:r>
+      <w:proofErr w:type="spellStart"/>
+      <w:r>
+        <w:t>robots_allowed</w:t>
+      </w:r>
+      <w:proofErr w:type="spellEnd"/>
+      <w:r>
+        <w:t>: yes</w:t>
+      </w:r>
+    </w:p>
+    <w:p>
+      <w:r>
+        <w:t xml:space="preserve">  </w:t>
+      </w:r>
+      <w:proofErr w:type="spellStart"/>
+      <w:r>
+        <w:t>last_validated</w:t>
+      </w:r>
+      <w:proofErr w:type="spellEnd"/>
+      <w:r>
+        <w:t>: '2025-11-28'</w:t>
+      </w:r>
+    </w:p>
+    <w:p>
+      <w:r>
+        <w:t xml:space="preserve">  </w:t>
+      </w:r>
+      <w:proofErr w:type="spellStart"/>
+      <w:r>
+        <w:t>leadership_url</w:t>
+      </w:r>
+      <w:proofErr w:type="spellEnd"/>
+      <w:r>
+        <w:t>: https://www.oakvalleyhealth.ca/about-us/meet-our-team/senior-leadership-team/</w:t>
+      </w:r>
+    </w:p>
+    <w:p>
+      <w:r>
+        <w:t xml:space="preserve">  notes: ''</w:t>
+      </w:r>
+    </w:p>
+    <w:p>
+      <w:r>
+        <w:t xml:space="preserve">  status:</w:t>
+      </w:r>
+    </w:p>
+    <w:p>
+      <w:r>
+        <w:t>```</w:t>
+      </w:r>
+    </w:p>
+    <w:p/>
+    <w:p>
+      <w:r>
+        <w:rPr>
+          <w:i/>
+          <w:iCs/>
+        </w:rPr>
+        <w:t>### Script Requirements</w:t>
+      </w:r>
+    </w:p>
+    <w:p/>
+    <w:p>
+      <w:r>
+        <w:rPr>
+          <w:i/>
+          <w:iCs/>
+        </w:rPr>
+        <w:t>#### 1. **Core Functionality**</w:t>
+      </w:r>
+    </w:p>
+    <w:p>
+      <w:r>
+        <w:t>Create an R script that:</w:t>
+      </w:r>
+    </w:p>
+    <w:p>
+      <w:r>
+        <w:t>- Reads `</w:t>
+      </w:r>
+      <w:proofErr w:type="spellStart"/>
+      <w:r>
+        <w:t>base_hospitals_validated.yaml</w:t>
+      </w:r>
+      <w:proofErr w:type="spellEnd"/>
+      <w:r>
+        <w:t>`</w:t>
+      </w:r>
+    </w:p>
+    <w:p>
+      <w:r>
+        <w:lastRenderedPageBreak/>
+        <w:t>- For each hospital where `</w:t>
+      </w:r>
+      <w:proofErr w:type="spellStart"/>
+      <w:r>
+        <w:t>base_url_validated</w:t>
+      </w:r>
+      <w:proofErr w:type="spellEnd"/>
+      <w:r>
+        <w:t xml:space="preserve">: </w:t>
+      </w:r>
+      <w:proofErr w:type="spellStart"/>
+      <w:r>
+        <w:t>yes`</w:t>
+      </w:r>
+      <w:proofErr w:type="spellEnd"/>
+      <w:r>
+        <w:t xml:space="preserve"> and `</w:t>
+      </w:r>
+      <w:proofErr w:type="spellStart"/>
+      <w:r>
+        <w:t>robots_allowed</w:t>
+      </w:r>
+      <w:proofErr w:type="spellEnd"/>
+      <w:r>
+        <w:t>: yes`:</w:t>
+      </w:r>
+    </w:p>
+    <w:p>
+      <w:r>
+        <w:t xml:space="preserve">  - Searches the website for strategic plan pages</w:t>
+      </w:r>
+    </w:p>
+    <w:p>
+      <w:r>
+        <w:t xml:space="preserve">  - Identifies PDF files containing strategic plans</w:t>
+      </w:r>
+    </w:p>
+    <w:p>
+      <w:r>
+        <w:t xml:space="preserve">  - Downloads PDFs to organized folder structure</w:t>
+      </w:r>
+    </w:p>
+    <w:p>
+      <w:r>
+        <w:t xml:space="preserve">  - Updates the YAML file with search results</w:t>
+      </w:r>
+    </w:p>
+    <w:p>
+      <w:r>
+        <w:t xml:space="preserve">  - Creates a summary CSV for manual review</w:t>
+      </w:r>
+    </w:p>
+    <w:p/>
+    <w:p>
+      <w:r>
+        <w:rPr>
+          <w:i/>
+          <w:iCs/>
+        </w:rPr>
+        <w:t>#### 2. **Search Strategy**</w:t>
+      </w:r>
+    </w:p>
+    <w:p/>
+    <w:p>
+      <w:r>
+        <w:t>**Keywords (search in both URLs and link text):**</w:t>
+      </w:r>
+    </w:p>
+    <w:p/>
+    <w:p>
+      <w:r>
+        <w:t>**Tier 1 (High confidence):**</w:t>
+      </w:r>
+    </w:p>
+    <w:p>
+      <w:r>
+        <w:t>- "strategic plan"</w:t>
+      </w:r>
+    </w:p>
+    <w:p>
+      <w:r>
+        <w:t>- "strategic direction"</w:t>
+      </w:r>
+    </w:p>
+    <w:p>
+      <w:r>
+        <w:t>- "strategic priorities"</w:t>
+      </w:r>
+    </w:p>
+    <w:p/>
+    <w:p>
+      <w:r>
+        <w:t>**Tier 2 (Medium confidence):**</w:t>
+      </w:r>
+    </w:p>
+    <w:p>
+      <w:r>
+        <w:t>- "multi-year plan"</w:t>
+      </w:r>
+    </w:p>
+    <w:p>
+      <w:r>
+        <w:t>- "strategic framework"</w:t>
+      </w:r>
+    </w:p>
+    <w:p>
+      <w:r>
+        <w:t>- "future planning"</w:t>
+      </w:r>
+    </w:p>
+    <w:p/>
+    <w:p>
+      <w:r>
+        <w:t>**Search Process:**</w:t>
+      </w:r>
+    </w:p>
+    <w:p>
+      <w:r>
+        <w:t>1. Start from `</w:t>
+      </w:r>
+      <w:proofErr w:type="spellStart"/>
+      <w:r>
+        <w:t>base_url</w:t>
+      </w:r>
+      <w:proofErr w:type="spellEnd"/>
+      <w:r>
+        <w:t>`</w:t>
+      </w:r>
+    </w:p>
+    <w:p>
+      <w:r>
+        <w:t>2. Extract all links from the main page</w:t>
+      </w:r>
+    </w:p>
+    <w:p>
+      <w:r>
+        <w:t>3. Identify links containing strategic plan keywords (case-insensitive)</w:t>
+      </w:r>
+    </w:p>
+    <w:p>
+      <w:r>
+        <w:t>4. Check up to **5 promising pages** for PDFs</w:t>
+      </w:r>
+    </w:p>
+    <w:p>
+      <w:r>
+        <w:lastRenderedPageBreak/>
+        <w:t xml:space="preserve">5. If multiple PDFs </w:t>
+      </w:r>
+      <w:proofErr w:type="gramStart"/>
+      <w:r>
+        <w:t>found</w:t>
+      </w:r>
+      <w:proofErr w:type="gramEnd"/>
+      <w:r>
+        <w:t>, prioritize: "strategic plan" &gt; "strategic direction" &gt; others</w:t>
+      </w:r>
+    </w:p>
+    <w:p>
+      <w:r>
+        <w:t>6. Download the first qualifying PDF found</w:t>
+      </w:r>
+    </w:p>
+    <w:p/>
+    <w:p>
+      <w:r>
+        <w:t>**Search Depth:** Maximum 2 levels deep from base URL</w:t>
+      </w:r>
+    </w:p>
+    <w:p/>
+    <w:p>
+      <w:r>
+        <w:rPr>
+          <w:i/>
+          <w:iCs/>
+        </w:rPr>
+        <w:t>#### 3. **PDF Download Specifications**</w:t>
+      </w:r>
+    </w:p>
+    <w:p/>
+    <w:p>
+      <w:r>
+        <w:t>**Folder Structure:**</w:t>
+      </w:r>
+    </w:p>
+    <w:p>
+      <w:r>
+        <w:t>```</w:t>
+      </w:r>
+    </w:p>
+    <w:p>
+      <w:r>
+        <w:t>E:/Hospital_Strategic_Plans/strategic_plans/</w:t>
+      </w:r>
+    </w:p>
+    <w:p>
+      <w:r>
+        <w:rPr>
+          <w:rFonts w:ascii="MS Gothic" w:eastAsia="MS Gothic" w:hAnsi="MS Gothic" w:cs="MS Gothic" w:hint="eastAsia"/>
+        </w:rPr>
+        <w:t>├</w:t>
+      </w:r>
+      <w:r>
+        <w:rPr>
+          <w:rFonts w:ascii="Aptos" w:hAnsi="Aptos" w:cs="Aptos"/>
+        </w:rPr>
+        <w:t>──</w:t>
+      </w:r>
+      <w:r>
+        <w:t xml:space="preserve"> 001_Toronto_General_Hospital/</w:t>
+      </w:r>
+    </w:p>
+    <w:p>
+      <w:r>
+        <w:t>│   └── Strategy_202511_001.pdf</w:t>
+      </w:r>
+    </w:p>
+    <w:p>
+      <w:r>
+        <w:rPr>
+          <w:rFonts w:ascii="MS Gothic" w:eastAsia="MS Gothic" w:hAnsi="MS Gothic" w:cs="MS Gothic" w:hint="eastAsia"/>
+        </w:rPr>
+        <w:t>├</w:t>
+      </w:r>
+      <w:r>
+        <w:rPr>
+          <w:rFonts w:ascii="Aptos" w:hAnsi="Aptos" w:cs="Aptos"/>
+        </w:rPr>
+        <w:t>──</w:t>
+      </w:r>
+      <w:r>
+        <w:t xml:space="preserve"> 002_St_Michaels_Hospital/</w:t>
+      </w:r>
+    </w:p>
+    <w:p>
+      <w:r>
+        <w:t>│   └── Strategy_202511_002.pdf</w:t>
+      </w:r>
+    </w:p>
+    <w:p>
+      <w:r>
+        <w:t>└── 905_Oak_Valley_Health/</w:t>
+      </w:r>
+    </w:p>
+    <w:p>
+      <w:r>
+        <w:t xml:space="preserve">    └── Strategy_202511_905.pdf</w:t>
+      </w:r>
+    </w:p>
+    <w:p>
+      <w:r>
+        <w:rPr>
+          <w:b/>
+          <w:bCs/>
+        </w:rPr>
+        <w:t>Folder naming:</w:t>
+      </w:r>
+      <w:r>
+        <w:t xml:space="preserve"> </w:t>
+      </w:r>
+      <w:proofErr w:type="spellStart"/>
+      <w:r>
+        <w:t>FAC_HospitalName</w:t>
+      </w:r>
+      <w:proofErr w:type="spellEnd"/>
+      <w:r>
+        <w:t xml:space="preserve"> (replace spaces and special characters with underscores)</w:t>
+      </w:r>
+    </w:p>
+    <w:p>
+      <w:r>
+        <w:rPr>
+          <w:b/>
+          <w:bCs/>
+        </w:rPr>
+        <w:t>PDF filename:</w:t>
+      </w:r>
+      <w:r>
+        <w:t xml:space="preserve"> Strategy_YYYYMM_FAC.pdf where YYYYMM is the current year-month</w:t>
+      </w:r>
+    </w:p>
+    <w:p>
+      <w:pPr>
+        <w:rPr>
+          <w:b/>
+          <w:bCs/>
+        </w:rPr>
+      </w:pPr>
+      <w:r>
+        <w:rPr>
+          <w:b/>
+          <w:bCs/>
+        </w:rPr>
+        <w:t>4. YAML Update Structure</w:t>
+      </w:r>
+    </w:p>
+    <w:p>
+      <w:r>
+        <w:t>Add this section to each hospital entry:</w:t>
+      </w:r>
+    </w:p>
+    <w:p>
+      <w:proofErr w:type="spellStart"/>
+      <w:r>
+        <w:t>yaml</w:t>
+      </w:r>
+      <w:proofErr w:type="spellEnd"/>
+    </w:p>
+    <w:p>
+      <w:proofErr w:type="spellStart"/>
+      <w:r>
+        <w:t>strategy_search</w:t>
+      </w:r>
+      <w:proofErr w:type="spellEnd"/>
+      <w:r>
+        <w:t>:</w:t>
+      </w:r>
+    </w:p>
+    <w:p>
+      <w:r>
+        <w:t xml:space="preserve">  </w:t>
+      </w:r>
+      <w:proofErr w:type="spellStart"/>
+      <w:r>
+        <w:t>search_attempted</w:t>
+      </w:r>
+      <w:proofErr w:type="spellEnd"/>
+      <w:r>
+        <w:t>: true</w:t>
+      </w:r>
+    </w:p>
+    <w:p>
+      <w:r>
+        <w:t xml:space="preserve">  </w:t>
+      </w:r>
+      <w:proofErr w:type="spellStart"/>
+      <w:r>
+        <w:t>search_date</w:t>
+      </w:r>
+      <w:proofErr w:type="spellEnd"/>
+      <w:r>
+        <w:t>: "2025-11-28"</w:t>
+      </w:r>
+    </w:p>
+    <w:p>
+      <w:r>
+        <w:t xml:space="preserve">  </w:t>
+      </w:r>
+      <w:proofErr w:type="spellStart"/>
+      <w:r>
+        <w:t>strategy_url_</w:t>
+      </w:r>
+      <w:proofErr w:type="gramStart"/>
+      <w:r>
+        <w:t>found</w:t>
+      </w:r>
+      <w:proofErr w:type="spellEnd"/>
+      <w:r>
+        <w:t>:</w:t>
+      </w:r>
+      <w:proofErr w:type="gramEnd"/>
+      <w:r>
+        <w:t xml:space="preserve"> true</w:t>
+      </w:r>
+    </w:p>
+    <w:p>
+      <w:r>
+        <w:lastRenderedPageBreak/>
+        <w:t xml:space="preserve">  </w:t>
+      </w:r>
+      <w:proofErr w:type="spellStart"/>
+      <w:r>
+        <w:t>strategy_url</w:t>
+      </w:r>
+      <w:proofErr w:type="spellEnd"/>
+      <w:r>
+        <w:t>: "https://www.oakvalleyhealth.ca/about/strategic-plan"</w:t>
+      </w:r>
+    </w:p>
+    <w:p>
+      <w:r>
+        <w:t xml:space="preserve">  </w:t>
+      </w:r>
+      <w:proofErr w:type="spellStart"/>
+      <w:r>
+        <w:t>pdf_</w:t>
+      </w:r>
+      <w:proofErr w:type="gramStart"/>
+      <w:r>
+        <w:t>found</w:t>
+      </w:r>
+      <w:proofErr w:type="spellEnd"/>
+      <w:r>
+        <w:t>:</w:t>
+      </w:r>
+      <w:proofErr w:type="gramEnd"/>
+      <w:r>
+        <w:t xml:space="preserve"> true</w:t>
+      </w:r>
+    </w:p>
+    <w:p>
+      <w:r>
+        <w:t xml:space="preserve">  </w:t>
+      </w:r>
+      <w:proofErr w:type="spellStart"/>
+      <w:r>
+        <w:t>pdf_url</w:t>
+      </w:r>
+      <w:proofErr w:type="spellEnd"/>
+      <w:r>
+        <w:t>: "https://www.oakvalleyhealth.ca/files/strategic-plan-2024.pdf"</w:t>
+      </w:r>
+    </w:p>
+    <w:p>
+      <w:r>
+        <w:t xml:space="preserve">  </w:t>
+      </w:r>
+      <w:proofErr w:type="spellStart"/>
+      <w:r>
+        <w:t>pdf_downloaded</w:t>
+      </w:r>
+      <w:proofErr w:type="spellEnd"/>
+      <w:r>
+        <w:t>: true</w:t>
+      </w:r>
+    </w:p>
+    <w:p>
+      <w:r>
+        <w:t xml:space="preserve">  </w:t>
+      </w:r>
+      <w:proofErr w:type="spellStart"/>
+      <w:r>
+        <w:t>local_folder</w:t>
+      </w:r>
+      <w:proofErr w:type="spellEnd"/>
+      <w:r>
+        <w:t>: "905_Oak_Valley_Health"</w:t>
+      </w:r>
+    </w:p>
+    <w:p>
+      <w:r>
+        <w:t xml:space="preserve">  </w:t>
+      </w:r>
+      <w:proofErr w:type="spellStart"/>
+      <w:r>
+        <w:t>local_filename</w:t>
+      </w:r>
+      <w:proofErr w:type="spellEnd"/>
+      <w:r>
+        <w:t>: "Strategy_202511_905.pdf"</w:t>
+      </w:r>
+    </w:p>
+    <w:p>
+      <w:r>
+        <w:t xml:space="preserve">  </w:t>
+      </w:r>
+      <w:proofErr w:type="spellStart"/>
+      <w:r>
+        <w:t>strategy_notes</w:t>
+      </w:r>
+      <w:proofErr w:type="spellEnd"/>
+      <w:r>
+        <w:t>: "Found on About page"</w:t>
+      </w:r>
+    </w:p>
+    <w:p>
+      <w:r>
+        <w:rPr>
+          <w:b/>
+          <w:bCs/>
+        </w:rPr>
+        <w:t>If not found:</w:t>
+      </w:r>
+    </w:p>
+    <w:p>
+      <w:proofErr w:type="spellStart"/>
+      <w:r>
+        <w:t>yaml</w:t>
+      </w:r>
+      <w:proofErr w:type="spellEnd"/>
+    </w:p>
+    <w:p>
+      <w:proofErr w:type="spellStart"/>
+      <w:r>
+        <w:t>strategy_search</w:t>
+      </w:r>
+      <w:proofErr w:type="spellEnd"/>
+      <w:r>
+        <w:t>:</w:t>
+      </w:r>
+    </w:p>
+    <w:p>
+      <w:r>
+        <w:t xml:space="preserve">  </w:t>
+      </w:r>
+      <w:proofErr w:type="spellStart"/>
+      <w:r>
+        <w:t>search_attempted</w:t>
+      </w:r>
+      <w:proofErr w:type="spellEnd"/>
+      <w:r>
+        <w:t>: true</w:t>
+      </w:r>
+    </w:p>
+    <w:p>
+      <w:r>
+        <w:t xml:space="preserve">  </w:t>
+      </w:r>
+      <w:proofErr w:type="spellStart"/>
+      <w:r>
+        <w:t>search_date</w:t>
+      </w:r>
+      <w:proofErr w:type="spellEnd"/>
+      <w:r>
+        <w:t>: "2025-11-28"</w:t>
+      </w:r>
+    </w:p>
+    <w:p>
+      <w:r>
+        <w:t xml:space="preserve">  </w:t>
+      </w:r>
+      <w:proofErr w:type="spellStart"/>
+      <w:r>
+        <w:t>strategy_url_</w:t>
+      </w:r>
+      <w:proofErr w:type="gramStart"/>
+      <w:r>
+        <w:t>found</w:t>
+      </w:r>
+      <w:proofErr w:type="spellEnd"/>
+      <w:r>
+        <w:t>:</w:t>
+      </w:r>
+      <w:proofErr w:type="gramEnd"/>
+      <w:r>
+        <w:t xml:space="preserve"> false</w:t>
+      </w:r>
+    </w:p>
+    <w:p>
+      <w:r>
+        <w:t xml:space="preserve">  </w:t>
+      </w:r>
+      <w:proofErr w:type="spellStart"/>
+      <w:r>
+        <w:t>strategy_url</w:t>
+      </w:r>
+      <w:proofErr w:type="spellEnd"/>
+      <w:r>
+        <w:t>: ""</w:t>
+      </w:r>
+    </w:p>
+    <w:p>
+      <w:r>
+        <w:t xml:space="preserve">  </w:t>
+      </w:r>
+      <w:proofErr w:type="spellStart"/>
+      <w:r>
+        <w:t>pdf_</w:t>
+      </w:r>
+      <w:proofErr w:type="gramStart"/>
+      <w:r>
+        <w:t>found</w:t>
+      </w:r>
+      <w:proofErr w:type="spellEnd"/>
+      <w:r>
+        <w:t>:</w:t>
+      </w:r>
+      <w:proofErr w:type="gramEnd"/>
+      <w:r>
+        <w:t xml:space="preserve"> false</w:t>
+      </w:r>
+    </w:p>
+    <w:p>
+      <w:r>
+        <w:t xml:space="preserve">  </w:t>
+      </w:r>
+      <w:proofErr w:type="spellStart"/>
+      <w:r>
+        <w:t>pdf_url</w:t>
+      </w:r>
+      <w:proofErr w:type="spellEnd"/>
+      <w:r>
+        <w:t>: ""</w:t>
+      </w:r>
+    </w:p>
+    <w:p>
+      <w:r>
+        <w:t xml:space="preserve">  </w:t>
+      </w:r>
+      <w:proofErr w:type="spellStart"/>
+      <w:r>
+        <w:t>pdf_downloaded</w:t>
+      </w:r>
+      <w:proofErr w:type="spellEnd"/>
+      <w:r>
+        <w:t>: false</w:t>
+      </w:r>
+    </w:p>
+    <w:p>
+      <w:r>
+        <w:t xml:space="preserve">  </w:t>
+      </w:r>
+      <w:proofErr w:type="spellStart"/>
+      <w:r>
+        <w:t>local_folder</w:t>
+      </w:r>
+      <w:proofErr w:type="spellEnd"/>
+      <w:r>
+        <w:t>: ""</w:t>
+      </w:r>
+    </w:p>
+    <w:p>
+      <w:r>
+        <w:t xml:space="preserve">  </w:t>
+      </w:r>
+      <w:proofErr w:type="spellStart"/>
+      <w:r>
+        <w:t>local_filename</w:t>
+      </w:r>
+      <w:proofErr w:type="spellEnd"/>
+      <w:r>
+        <w:t>: ""</w:t>
+      </w:r>
+    </w:p>
+    <w:p>
+      <w:r>
+        <w:t xml:space="preserve">  </w:t>
+      </w:r>
+      <w:proofErr w:type="spellStart"/>
+      <w:r>
+        <w:t>strategy_notes</w:t>
+      </w:r>
+      <w:proofErr w:type="spellEnd"/>
+      <w:r>
+        <w:t>: "No strategic plan keywords found after checking 5 pages"</w:t>
+      </w:r>
+    </w:p>
+    <w:p>
+      <w:pPr>
+        <w:rPr>
+          <w:b/>
+          <w:bCs/>
+        </w:rPr>
+      </w:pPr>
+      <w:r>
+        <w:rPr>
+          <w:b/>
+          <w:bCs/>
+        </w:rPr>
+        <w:t>5. Summary CSV Output</w:t>
+      </w:r>
+    </w:p>
+    <w:p>
+      <w:r>
+        <w:rPr>
+          <w:b/>
+          <w:bCs/>
+        </w:rPr>
+        <w:t>File:</w:t>
+      </w:r>
+      <w:r>
+        <w:t xml:space="preserve"> E:/Hospital_Strategic_Plans/Outputs/phase2_summary_YYYYMMDD_HHMMSS.csv</w:t>
+      </w:r>
+    </w:p>
+    <w:p>
+      <w:r>
+        <w:rPr>
+          <w:b/>
+          <w:bCs/>
+        </w:rPr>
+        <w:t>Columns:</w:t>
+      </w:r>
+    </w:p>
+    <w:p>
+      <w:pPr>
         <w:numPr>
           <w:ilvl w:val="0"/>
-          <w:numId w:val="1"/>
+          <w:numId w:val="5"/>
         </w:numPr>
       </w:pPr>
       <w:r>
-        <w:t xml:space="preserve">Phase 1, Create a </w:t>
-      </w:r>
-      <w:r>
-        <w:t xml:space="preserve"> </w:t>
-      </w:r>
-      <w:proofErr w:type="spellStart"/>
-      <w:r>
-        <w:t>yaml</w:t>
-      </w:r>
-      <w:proofErr w:type="spellEnd"/>
-      <w:r>
-        <w:t xml:space="preserve"> file </w:t>
-      </w:r>
-      <w:r>
-        <w:t xml:space="preserve"> of </w:t>
-      </w:r>
-      <w:r>
-        <w:t>root</w:t>
-      </w:r>
-      <w:r>
-        <w:t xml:space="preserve"> webpage </w:t>
-      </w:r>
-      <w:proofErr w:type="spellStart"/>
-      <w:r>
-        <w:t>urls</w:t>
-      </w:r>
-      <w:proofErr w:type="spellEnd"/>
-      <w:r>
-        <w:t xml:space="preserve"> for all hospitals in Ontario.</w:t>
-      </w:r>
-    </w:p>
-    <w:p>
-      <w:pPr>
-        <w:pStyle w:val="ListParagraph"/>
-        <w:numPr>
-          <w:ilvl w:val="1"/>
-          <w:numId w:val="1"/>
-        </w:numPr>
-      </w:pPr>
-      <w:r>
-        <w:t xml:space="preserve">This will use the existing data from the </w:t>
-      </w:r>
-      <w:proofErr w:type="spellStart"/>
-      <w:r>
-        <w:t>ehanced_hospitals.yaml</w:t>
-      </w:r>
-      <w:proofErr w:type="spellEnd"/>
-      <w:r>
-        <w:t xml:space="preserve">. </w:t>
-      </w:r>
-    </w:p>
-    <w:p>
-      <w:pPr>
-        <w:pStyle w:val="ListParagraph"/>
-        <w:numPr>
-          <w:ilvl w:val="1"/>
-          <w:numId w:val="1"/>
-        </w:numPr>
-      </w:pPr>
-      <w:r>
-        <w:t>BUT This should be a fairly static file and doesn’t need to be recreated every time we run/test the program.</w:t>
-      </w:r>
-      <w:r>
-        <w:t xml:space="preserve"> </w:t>
-      </w:r>
-    </w:p>
-    <w:p>
-      <w:pPr>
-        <w:pStyle w:val="ListParagraph"/>
-        <w:numPr>
-          <w:ilvl w:val="1"/>
-          <w:numId w:val="1"/>
-        </w:numPr>
-      </w:pPr>
-      <w:r>
-        <w:t xml:space="preserve">We will validate the </w:t>
-      </w:r>
-      <w:proofErr w:type="spellStart"/>
-      <w:r>
-        <w:t>url</w:t>
-      </w:r>
-      <w:proofErr w:type="spellEnd"/>
-      <w:r>
-        <w:t xml:space="preserve"> and check to determine if the base </w:t>
-      </w:r>
-      <w:proofErr w:type="spellStart"/>
-      <w:r>
-        <w:t>url</w:t>
-      </w:r>
-      <w:proofErr w:type="spellEnd"/>
-      <w:r>
-        <w:t xml:space="preserve"> is scrapable checking for access errors, and </w:t>
-      </w:r>
-      <w:proofErr w:type="spellStart"/>
-      <w:r>
-        <w:t>robotxt</w:t>
-      </w:r>
-      <w:proofErr w:type="spellEnd"/>
-      <w:r>
-        <w:t xml:space="preserve"> rules</w:t>
-      </w:r>
-    </w:p>
-    <w:p>
-      <w:pPr>
-        <w:pStyle w:val="ListParagraph"/>
-        <w:numPr>
-          <w:ilvl w:val="1"/>
-          <w:numId w:val="1"/>
-        </w:numPr>
-      </w:pPr>
-      <w:r>
-        <w:t xml:space="preserve">All of the above will be created in a </w:t>
-      </w:r>
-      <w:proofErr w:type="spellStart"/>
-      <w:r>
-        <w:t>yaml</w:t>
-      </w:r>
-      <w:proofErr w:type="spellEnd"/>
-      <w:r>
-        <w:t xml:space="preserve"> file called  “</w:t>
-      </w:r>
-      <w:proofErr w:type="spellStart"/>
-      <w:r>
-        <w:t>base_hospitals_validated.yaml</w:t>
-      </w:r>
-      <w:proofErr w:type="spellEnd"/>
-      <w:r>
-        <w:t>”</w:t>
-      </w:r>
-    </w:p>
-    <w:p>
-      <w:pPr>
-        <w:pStyle w:val="ListParagraph"/>
-        <w:numPr>
-          <w:ilvl w:val="1"/>
-          <w:numId w:val="1"/>
-        </w:numPr>
-      </w:pPr>
-      <w:r>
-        <w:t>This step has been created and phase 1 is done.</w:t>
-      </w:r>
-    </w:p>
-    <w:p>
-      <w:pPr>
-        <w:pStyle w:val="ListParagraph"/>
+        <w:t>FAC</w:t>
+      </w:r>
+    </w:p>
+    <w:p>
+      <w:pPr>
         <w:numPr>
           <w:ilvl w:val="0"/>
-          <w:numId w:val="1"/>
+          <w:numId w:val="5"/>
         </w:numPr>
       </w:pPr>
-      <w:r>
-        <w:t xml:space="preserve">Phase2 , We will use the </w:t>
+      <w:proofErr w:type="spellStart"/>
+      <w:r>
+        <w:t>Hospital_Name</w:t>
+      </w:r>
+      <w:proofErr w:type="spellEnd"/>
+    </w:p>
+    <w:p>
+      <w:pPr>
+        <w:numPr>
+          <w:ilvl w:val="0"/>
+          <w:numId w:val="5"/>
+        </w:numPr>
+      </w:pPr>
+      <w:proofErr w:type="spellStart"/>
+      <w:r>
+        <w:t>Hospital_Type</w:t>
+      </w:r>
+      <w:proofErr w:type="spellEnd"/>
+    </w:p>
+    <w:p>
+      <w:pPr>
+        <w:numPr>
+          <w:ilvl w:val="0"/>
+          <w:numId w:val="5"/>
+        </w:numPr>
+      </w:pPr>
+      <w:proofErr w:type="spellStart"/>
+      <w:r>
+        <w:lastRenderedPageBreak/>
+        <w:t>Base_URL</w:t>
+      </w:r>
+      <w:proofErr w:type="spellEnd"/>
+    </w:p>
+    <w:p>
+      <w:pPr>
+        <w:numPr>
+          <w:ilvl w:val="0"/>
+          <w:numId w:val="5"/>
+        </w:numPr>
+      </w:pPr>
+      <w:proofErr w:type="spellStart"/>
+      <w:r>
+        <w:t>Strategy_URL_Found</w:t>
+      </w:r>
+      <w:proofErr w:type="spellEnd"/>
+      <w:r>
+        <w:t xml:space="preserve"> (TRUE/FALSE)</w:t>
+      </w:r>
+    </w:p>
+    <w:p>
+      <w:pPr>
+        <w:numPr>
+          <w:ilvl w:val="0"/>
+          <w:numId w:val="5"/>
+        </w:numPr>
+      </w:pPr>
+      <w:proofErr w:type="spellStart"/>
+      <w:r>
+        <w:t>Strategy_URL</w:t>
+      </w:r>
+      <w:proofErr w:type="spellEnd"/>
+    </w:p>
+    <w:p>
+      <w:pPr>
+        <w:numPr>
+          <w:ilvl w:val="0"/>
+          <w:numId w:val="5"/>
+        </w:numPr>
+      </w:pPr>
+      <w:proofErr w:type="spellStart"/>
+      <w:r>
+        <w:t>PDF_Found</w:t>
+      </w:r>
+      <w:proofErr w:type="spellEnd"/>
+      <w:r>
+        <w:t xml:space="preserve"> (TRUE/FALSE)</w:t>
+      </w:r>
+    </w:p>
+    <w:p>
+      <w:pPr>
+        <w:numPr>
+          <w:ilvl w:val="0"/>
+          <w:numId w:val="5"/>
+        </w:numPr>
+      </w:pPr>
+      <w:r>
+        <w:t>PDF_URL</w:t>
+      </w:r>
+    </w:p>
+    <w:p>
+      <w:pPr>
+        <w:numPr>
+          <w:ilvl w:val="0"/>
+          <w:numId w:val="5"/>
+        </w:numPr>
+      </w:pPr>
+      <w:proofErr w:type="spellStart"/>
+      <w:r>
+        <w:t>PDF_Downloaded</w:t>
+      </w:r>
+      <w:proofErr w:type="spellEnd"/>
+      <w:r>
+        <w:t xml:space="preserve"> (TRUE/FALSE)</w:t>
+      </w:r>
+    </w:p>
+    <w:p>
+      <w:pPr>
+        <w:numPr>
+          <w:ilvl w:val="0"/>
+          <w:numId w:val="5"/>
+        </w:numPr>
+      </w:pPr>
+      <w:proofErr w:type="spellStart"/>
+      <w:r>
+        <w:t>Local_Folder</w:t>
+      </w:r>
+      <w:proofErr w:type="spellEnd"/>
+    </w:p>
+    <w:p>
+      <w:pPr>
+        <w:numPr>
+          <w:ilvl w:val="0"/>
+          <w:numId w:val="5"/>
+        </w:numPr>
+      </w:pPr>
+      <w:proofErr w:type="spellStart"/>
+      <w:r>
+        <w:t>Local_Filename</w:t>
+      </w:r>
+      <w:proofErr w:type="spellEnd"/>
+    </w:p>
+    <w:p>
+      <w:pPr>
+        <w:numPr>
+          <w:ilvl w:val="0"/>
+          <w:numId w:val="5"/>
+        </w:numPr>
+      </w:pPr>
+      <w:r>
+        <w:t>Notes</w:t>
+      </w:r>
+    </w:p>
+    <w:p>
+      <w:pPr>
+        <w:numPr>
+          <w:ilvl w:val="0"/>
+          <w:numId w:val="5"/>
+        </w:numPr>
+      </w:pPr>
+      <w:proofErr w:type="spellStart"/>
+      <w:r>
+        <w:t>Search_Date</w:t>
+      </w:r>
+      <w:proofErr w:type="spellEnd"/>
+    </w:p>
+    <w:p>
+      <w:pPr>
+        <w:rPr>
+          <w:b/>
+          <w:bCs/>
+        </w:rPr>
+      </w:pPr>
+      <w:r>
+        <w:rPr>
+          <w:b/>
+          <w:bCs/>
+        </w:rPr>
+        <w:t>6. Error Handling</w:t>
+      </w:r>
+    </w:p>
+    <w:p>
+      <w:r>
+        <w:t>The script should handle:</w:t>
+      </w:r>
+    </w:p>
+    <w:p>
+      <w:pPr>
+        <w:numPr>
+          <w:ilvl w:val="0"/>
+          <w:numId w:val="6"/>
+        </w:numPr>
+      </w:pPr>
+      <w:r>
+        <w:t>Network errors (timeout, connection refused)</w:t>
+      </w:r>
+    </w:p>
+    <w:p>
+      <w:pPr>
+        <w:numPr>
+          <w:ilvl w:val="0"/>
+          <w:numId w:val="6"/>
+        </w:numPr>
+      </w:pPr>
+      <w:r>
+        <w:t>Invalid URLs</w:t>
+      </w:r>
+    </w:p>
+    <w:p>
+      <w:pPr>
+        <w:numPr>
+          <w:ilvl w:val="0"/>
+          <w:numId w:val="6"/>
+        </w:numPr>
+      </w:pPr>
+      <w:r>
+        <w:t>PDF download failures</w:t>
+      </w:r>
+    </w:p>
+    <w:p>
+      <w:pPr>
+        <w:numPr>
+          <w:ilvl w:val="0"/>
+          <w:numId w:val="6"/>
+        </w:numPr>
+      </w:pPr>
+      <w:r>
+        <w:t>Pages with no links</w:t>
+      </w:r>
+    </w:p>
+    <w:p>
+      <w:pPr>
+        <w:numPr>
+          <w:ilvl w:val="0"/>
+          <w:numId w:val="6"/>
+        </w:numPr>
+      </w:pPr>
+      <w:r>
+        <w:t xml:space="preserve">Hospitals where </w:t>
+      </w:r>
+      <w:proofErr w:type="spellStart"/>
+      <w:r>
+        <w:t>robots_allowed</w:t>
+      </w:r>
+      <w:proofErr w:type="spellEnd"/>
+      <w:r>
+        <w:t>: no (skip with note)</w:t>
+      </w:r>
+    </w:p>
+    <w:p>
+      <w:pPr>
+        <w:numPr>
+          <w:ilvl w:val="0"/>
+          <w:numId w:val="6"/>
+        </w:numPr>
+      </w:pPr>
+      <w:r>
+        <w:t xml:space="preserve">Hospitals where </w:t>
+      </w:r>
+      <w:proofErr w:type="spellStart"/>
+      <w:r>
+        <w:t>base_url_validated</w:t>
+      </w:r>
+      <w:proofErr w:type="spellEnd"/>
+      <w:r>
+        <w:t>: no (skip with note)</w:t>
+      </w:r>
+    </w:p>
+    <w:p>
+      <w:r>
+        <w:rPr>
+          <w:b/>
+          <w:bCs/>
+        </w:rPr>
+        <w:t>For any errors:</w:t>
+      </w:r>
+      <w:r>
+        <w:t xml:space="preserve"> Log in </w:t>
+      </w:r>
+      <w:proofErr w:type="spellStart"/>
+      <w:r>
+        <w:t>strategy_notes</w:t>
+      </w:r>
+      <w:proofErr w:type="spellEnd"/>
+      <w:r>
+        <w:t xml:space="preserve"> field and continue to next hospital</w:t>
+      </w:r>
+    </w:p>
+    <w:p>
+      <w:pPr>
+        <w:rPr>
+          <w:b/>
+          <w:bCs/>
+        </w:rPr>
+      </w:pPr>
+      <w:r>
+        <w:rPr>
+          <w:b/>
+          <w:bCs/>
+        </w:rPr>
+        <w:t>7. Ethical Scraping Requirements</w:t>
+      </w:r>
+    </w:p>
+    <w:p>
+      <w:pPr>
+        <w:numPr>
+          <w:ilvl w:val="0"/>
+          <w:numId w:val="7"/>
+        </w:numPr>
+      </w:pPr>
+      <w:r>
+        <w:t xml:space="preserve">Respect </w:t>
+      </w:r>
+      <w:proofErr w:type="spellStart"/>
+      <w:r>
+        <w:t>robots_allowed</w:t>
+      </w:r>
+      <w:proofErr w:type="spellEnd"/>
+      <w:r>
+        <w:t xml:space="preserve"> flag from Phase 1</w:t>
+      </w:r>
+    </w:p>
+    <w:p>
+      <w:pPr>
+        <w:numPr>
+          <w:ilvl w:val="0"/>
+          <w:numId w:val="7"/>
+        </w:numPr>
+      </w:pPr>
+      <w:r>
+        <w:t>Implement 2-second delay between page requests</w:t>
+      </w:r>
+    </w:p>
+    <w:p>
+      <w:pPr>
+        <w:numPr>
+          <w:ilvl w:val="0"/>
+          <w:numId w:val="7"/>
+        </w:numPr>
+      </w:pPr>
+      <w:r>
+        <w:t xml:space="preserve">Use appropriate user agent: "Mozilla/5.0 (Windows NT 10.0; Win64; x64) </w:t>
+      </w:r>
+      <w:proofErr w:type="spellStart"/>
+      <w:r>
+        <w:t>AppleWebKit</w:t>
+      </w:r>
+      <w:proofErr w:type="spellEnd"/>
+      <w:r>
+        <w:t>/537.36"</w:t>
+      </w:r>
+    </w:p>
+    <w:p>
+      <w:pPr>
+        <w:numPr>
+          <w:ilvl w:val="0"/>
+          <w:numId w:val="7"/>
+        </w:numPr>
+      </w:pPr>
+      <w:r>
+        <w:t>Maximum 5 pages checked per hospital (to avoid overwhelming servers)</w:t>
+      </w:r>
+    </w:p>
+    <w:p>
+      <w:pPr>
+        <w:rPr>
+          <w:b/>
+          <w:bCs/>
+        </w:rPr>
+      </w:pPr>
+      <w:r>
+        <w:rPr>
+          <w:b/>
+          <w:bCs/>
+        </w:rPr>
+        <w:t>8. Required R Libraries</w:t>
+      </w:r>
+    </w:p>
+    <w:p>
+      <w:r>
+        <w:lastRenderedPageBreak/>
+        <w:t>r</w:t>
+      </w:r>
+    </w:p>
+    <w:p>
+      <w:r>
+        <w:t>library(</w:t>
+      </w:r>
+      <w:proofErr w:type="spellStart"/>
+      <w:r>
+        <w:t>yaml</w:t>
+      </w:r>
+      <w:proofErr w:type="spellEnd"/>
+      <w:r>
+        <w:t>)</w:t>
+      </w:r>
+    </w:p>
+    <w:p>
+      <w:r>
+        <w:t>library(</w:t>
+      </w:r>
+      <w:proofErr w:type="spellStart"/>
+      <w:r>
+        <w:t>rvest</w:t>
+      </w:r>
+      <w:proofErr w:type="spellEnd"/>
+      <w:r>
+        <w:t>)</w:t>
+      </w:r>
+    </w:p>
+    <w:p>
+      <w:r>
+        <w:t>library(</w:t>
+      </w:r>
+      <w:proofErr w:type="spellStart"/>
+      <w:r>
+        <w:t>httr</w:t>
+      </w:r>
+      <w:proofErr w:type="spellEnd"/>
+      <w:r>
+        <w:t>)</w:t>
+      </w:r>
+    </w:p>
+    <w:p>
+      <w:r>
+        <w:t>library(</w:t>
+      </w:r>
+      <w:proofErr w:type="spellStart"/>
+      <w:r>
+        <w:t>dplyr</w:t>
+      </w:r>
+      <w:proofErr w:type="spellEnd"/>
+      <w:r>
+        <w:t>)</w:t>
+      </w:r>
+    </w:p>
+    <w:p>
+      <w:r>
+        <w:t>library(</w:t>
+      </w:r>
+      <w:proofErr w:type="spellStart"/>
+      <w:r>
+        <w:t>stringr</w:t>
+      </w:r>
+      <w:proofErr w:type="spellEnd"/>
+      <w:r>
+        <w:t>)</w:t>
+      </w:r>
+    </w:p>
+    <w:p>
+      <w:r>
+        <w:t>library(</w:t>
+      </w:r>
+      <w:proofErr w:type="spellStart"/>
+      <w:r>
+        <w:t>purrr</w:t>
+      </w:r>
+      <w:proofErr w:type="spellEnd"/>
+      <w:r>
+        <w:t>)</w:t>
+      </w:r>
+    </w:p>
+    <w:p>
+      <w:r>
+        <w:t>library(</w:t>
+      </w:r>
+      <w:proofErr w:type="spellStart"/>
+      <w:r>
+        <w:t>lubridate</w:t>
+      </w:r>
+      <w:proofErr w:type="spellEnd"/>
+      <w:r>
+        <w:t>)</w:t>
+      </w:r>
+    </w:p>
+    <w:p>
+      <w:r>
+        <w:t>library(</w:t>
+      </w:r>
+      <w:proofErr w:type="spellStart"/>
+      <w:r>
+        <w:t>urltools</w:t>
+      </w:r>
+      <w:proofErr w:type="spellEnd"/>
+      <w:r>
+        <w:t>)</w:t>
+      </w:r>
+    </w:p>
+    <w:p>
+      <w:r>
+        <w:t>```</w:t>
+      </w:r>
+    </w:p>
+    <w:p/>
+    <w:p>
+      <w:r>
+        <w:rPr>
+          <w:i/>
+          <w:iCs/>
+        </w:rPr>
+        <w:t>#### 9. **Script Structure**</w:t>
+      </w:r>
+    </w:p>
+    <w:p/>
+    <w:p>
+      <w:r>
+        <w:t>The script should include:</w:t>
+      </w:r>
+    </w:p>
+    <w:p>
+      <w:r>
+        <w:t>1. **Configuration section** - All customizable parameters at top</w:t>
+      </w:r>
+    </w:p>
+    <w:p>
+      <w:r>
+        <w:t>2. **Helper functions:**</w:t>
+      </w:r>
+    </w:p>
+    <w:p>
+      <w:r>
+        <w:t xml:space="preserve">   - `</w:t>
+      </w:r>
+      <w:proofErr w:type="spellStart"/>
+      <w:r>
+        <w:t>read_yaml_hospitals</w:t>
+      </w:r>
+      <w:proofErr w:type="spellEnd"/>
+      <w:r>
+        <w:t>()` - Load and parse YAML</w:t>
+      </w:r>
+    </w:p>
+    <w:p>
+      <w:r>
+        <w:t xml:space="preserve">   </w:t>
+      </w:r>
+      <w:proofErr w:type="gramStart"/>
+      <w:r>
+        <w:t>- `</w:t>
+      </w:r>
+      <w:proofErr w:type="spellStart"/>
+      <w:r>
+        <w:t>clean_hospital_name</w:t>
+      </w:r>
+      <w:proofErr w:type="spellEnd"/>
+      <w:r>
+        <w:t>()` -</w:t>
+      </w:r>
+      <w:proofErr w:type="gramEnd"/>
+      <w:r>
+        <w:t xml:space="preserve"> Create safe folder names</w:t>
+      </w:r>
+    </w:p>
+    <w:p>
+      <w:r>
+        <w:t xml:space="preserve">   - `</w:t>
+      </w:r>
+      <w:proofErr w:type="spellStart"/>
+      <w:r>
+        <w:t>search_for_strategy_page</w:t>
+      </w:r>
+      <w:proofErr w:type="spellEnd"/>
+      <w:r>
+        <w:t>()` - Find strategy URLs</w:t>
+      </w:r>
+    </w:p>
+    <w:p>
+      <w:r>
+        <w:t xml:space="preserve">   - `</w:t>
+      </w:r>
+      <w:proofErr w:type="spellStart"/>
+      <w:r>
+        <w:t>find_strategy_pdf</w:t>
+      </w:r>
+      <w:proofErr w:type="spellEnd"/>
+      <w:r>
+        <w:t>()` - Locate PDF on strategy page</w:t>
+      </w:r>
+    </w:p>
+    <w:p>
+      <w:r>
+        <w:t xml:space="preserve">   </w:t>
+      </w:r>
+      <w:proofErr w:type="gramStart"/>
+      <w:r>
+        <w:t>- `</w:t>
+      </w:r>
+      <w:proofErr w:type="spellStart"/>
+      <w:r>
+        <w:t>download_pdf</w:t>
+      </w:r>
+      <w:proofErr w:type="spellEnd"/>
+      <w:r>
+        <w:t>()` -</w:t>
+      </w:r>
+      <w:proofErr w:type="gramEnd"/>
+      <w:r>
+        <w:t xml:space="preserve"> Download and save PDF</w:t>
+      </w:r>
+    </w:p>
+    <w:p>
+      <w:r>
+        <w:t xml:space="preserve">   - `</w:t>
+      </w:r>
+      <w:proofErr w:type="spellStart"/>
+      <w:r>
+        <w:t>update_yaml_entry</w:t>
+      </w:r>
+      <w:proofErr w:type="spellEnd"/>
+      <w:r>
+        <w:t xml:space="preserve">()` - Add </w:t>
+      </w:r>
+      <w:proofErr w:type="spellStart"/>
+      <w:r>
+        <w:t>strategy_search</w:t>
+      </w:r>
+      <w:proofErr w:type="spellEnd"/>
+      <w:r>
+        <w:t xml:space="preserve"> section</w:t>
+      </w:r>
+    </w:p>
+    <w:p>
+      <w:r>
+        <w:t xml:space="preserve">   - `</w:t>
+      </w:r>
+      <w:proofErr w:type="spellStart"/>
+      <w:r>
+        <w:t>write_yaml_hospitals</w:t>
+      </w:r>
+      <w:proofErr w:type="spellEnd"/>
+      <w:r>
+        <w:t>()` - Save updated YAML</w:t>
+      </w:r>
+    </w:p>
+    <w:p>
+      <w:r>
+        <w:t>3. **Main processing function** - Orchestrates the workflow</w:t>
+      </w:r>
+    </w:p>
+    <w:p>
+      <w:r>
+        <w:t>4. **Summary generation** - Create CSV report</w:t>
+      </w:r>
+    </w:p>
+    <w:p/>
+    <w:p>
+      <w:r>
+        <w:rPr>
+          <w:i/>
+          <w:iCs/>
+        </w:rPr>
+        <w:lastRenderedPageBreak/>
+        <w:t>#### 10. **Console Output**</w:t>
+      </w:r>
+    </w:p>
+    <w:p/>
+    <w:p>
+      <w:r>
+        <w:t>Provide clear progress indicators:</w:t>
+      </w:r>
+    </w:p>
+    <w:p>
+      <w:r>
+        <w:t>```</w:t>
+      </w:r>
+    </w:p>
+    <w:p>
+      <w:r>
+        <w:t>==================================================</w:t>
+      </w:r>
+    </w:p>
+    <w:p>
+      <w:r>
+        <w:t>Phase 2: Strategic Plan Discovery &amp; Download</w:t>
+      </w:r>
+    </w:p>
+    <w:p>
+      <w:r>
+        <w:t>==================================================</w:t>
+      </w:r>
+    </w:p>
+    <w:p>
+      <w:proofErr w:type="gramStart"/>
+      <w:r>
+        <w:t>Loaded</w:t>
+      </w:r>
+      <w:proofErr w:type="gramEnd"/>
+      <w:r>
+        <w:t xml:space="preserve"> 156 hospitals from YAML</w:t>
+      </w:r>
+    </w:p>
+    <w:p/>
+    <w:p>
+      <w:r>
+        <w:t>Processing: OAK VALLEY HEALTH (FAC: 905)</w:t>
+      </w:r>
+    </w:p>
+    <w:p>
+      <w:r>
+        <w:t xml:space="preserve">  Base URL: https://www.oakvalleyhealth.ca</w:t>
+      </w:r>
+    </w:p>
+    <w:p>
+      <w:r>
+        <w:t xml:space="preserve">  Searching for strategic plan pages...</w:t>
+      </w:r>
+    </w:p>
+    <w:p>
+      <w:r>
+        <w:t xml:space="preserve">  Found 3 potential strategy pages</w:t>
+      </w:r>
+    </w:p>
+    <w:p>
+      <w:r>
+        <w:t xml:space="preserve">  Checking: https://www.oakvalleyhealth.ca/about/strategic-plan</w:t>
+      </w:r>
+    </w:p>
+    <w:p>
+      <w:r>
+        <w:t xml:space="preserve">  ✓ PDF found: strategic-plan-2024.pdf</w:t>
+      </w:r>
+    </w:p>
+    <w:p>
+      <w:r>
+        <w:t xml:space="preserve">  ✓ Downloaded to: 905_Oak_Valley_Health/Strategy_202511_905.pdf</w:t>
+      </w:r>
+    </w:p>
+    <w:p/>
+    <w:p>
+      <w:r>
+        <w:t>Progress: 1/156 hospitals processed</w:t>
+      </w:r>
+    </w:p>
+    <w:p>
+      <w:r>
+        <w:t>==================================================</w:t>
+      </w:r>
+    </w:p>
+    <w:p>
+      <w:pPr>
+        <w:rPr>
+          <w:b/>
+          <w:bCs/>
+        </w:rPr>
+      </w:pPr>
+      <w:r>
+        <w:rPr>
+          <w:b/>
+          <w:bCs/>
+        </w:rPr>
+        <w:t>11. Testing Approach</w:t>
+      </w:r>
+    </w:p>
+    <w:p>
+      <w:r>
+        <w:t>Include a test mode that processes only first 5 hospitals:</w:t>
+      </w:r>
+    </w:p>
+    <w:p>
+      <w:r>
+        <w:t>r</w:t>
+      </w:r>
+    </w:p>
+    <w:p>
+      <w:r>
+        <w:rPr>
+          <w:i/>
+          <w:iCs/>
+        </w:rPr>
+        <w:t># Set to TRUE for testing, FALSE for full run</w:t>
+      </w:r>
+    </w:p>
+    <w:p>
+      <w:r>
+        <w:t>TEST_MODE &lt;- TRUE</w:t>
+      </w:r>
+    </w:p>
+    <w:p>
+      <w:r>
+        <w:t>TEST_SAMPLE_SIZE &lt;- 5</w:t>
+      </w:r>
+    </w:p>
+    <w:p>
+      <w:pPr>
+        <w:rPr>
+          <w:b/>
+          <w:bCs/>
+        </w:rPr>
+      </w:pPr>
+      <w:r>
+        <w:rPr>
+          <w:b/>
+          <w:bCs/>
+        </w:rPr>
+        <w:t>Expected Deliverables</w:t>
+      </w:r>
+    </w:p>
+    <w:p>
+      <w:pPr>
+        <w:numPr>
+          <w:ilvl w:val="0"/>
+          <w:numId w:val="8"/>
+        </w:numPr>
+      </w:pPr>
+      <w:r>
+        <w:rPr>
+          <w:b/>
+          <w:bCs/>
+        </w:rPr>
+        <w:lastRenderedPageBreak/>
+        <w:t>R Script:</w:t>
+      </w:r>
+      <w:r>
+        <w:t xml:space="preserve"> phase2_strategic_plan_discovery.R with all </w:t>
+      </w:r>
+      <w:proofErr w:type="gramStart"/>
+      <w:r>
+        <w:t>functionality</w:t>
+      </w:r>
+      <w:proofErr w:type="gramEnd"/>
+    </w:p>
+    <w:p>
+      <w:pPr>
+        <w:numPr>
+          <w:ilvl w:val="0"/>
+          <w:numId w:val="8"/>
+        </w:numPr>
+      </w:pPr>
+      <w:r>
+        <w:rPr>
+          <w:b/>
+          <w:bCs/>
+        </w:rPr>
+        <w:t>Updated YAML:</w:t>
+      </w:r>
+      <w:r>
+        <w:t xml:space="preserve"> </w:t>
       </w:r>
       <w:proofErr w:type="spellStart"/>
       <w:r>
@@ -198,261 +1764,154 @@
       </w:r>
       <w:proofErr w:type="spellEnd"/>
       <w:r>
-        <w:t xml:space="preserve"> file </w:t>
-      </w:r>
-      <w:r>
-        <w:t xml:space="preserve">to determine if we can identify the webpage which holds the strategic plan. </w:t>
-      </w:r>
-    </w:p>
-    <w:p>
-      <w:pPr>
-        <w:pStyle w:val="ListParagraph"/>
+        <w:t xml:space="preserve"> with </w:t>
+      </w:r>
+      <w:proofErr w:type="spellStart"/>
+      <w:r>
+        <w:t>strategy_search</w:t>
+      </w:r>
+      <w:proofErr w:type="spellEnd"/>
+      <w:r>
+        <w:t xml:space="preserve"> sections</w:t>
+      </w:r>
+    </w:p>
+    <w:p>
+      <w:pPr>
         <w:numPr>
-          <w:ilvl w:val="1"/>
-          <w:numId w:val="1"/>
+          <w:ilvl w:val="0"/>
+          <w:numId w:val="8"/>
         </w:numPr>
       </w:pPr>
       <w:r>
-        <w:t>This will require the Phase 2 script to</w:t>
-      </w:r>
-      <w:r>
-        <w:t>:</w:t>
-      </w:r>
-    </w:p>
-    <w:p>
-      <w:pPr>
-        <w:pStyle w:val="ListParagraph"/>
+        <w:rPr>
+          <w:b/>
+          <w:bCs/>
+        </w:rPr>
+        <w:t>Summary CSV:</w:t>
+      </w:r>
+      <w:r>
+        <w:t xml:space="preserve"> For manual review of all results</w:t>
+      </w:r>
+    </w:p>
+    <w:p>
+      <w:pPr>
         <w:numPr>
-          <w:ilvl w:val="1"/>
-          <w:numId w:val="1"/>
+          <w:ilvl w:val="0"/>
+          <w:numId w:val="8"/>
         </w:numPr>
       </w:pPr>
       <w:r>
-        <w:t xml:space="preserve">Extract the base </w:t>
-      </w:r>
-      <w:proofErr w:type="spellStart"/>
-      <w:r>
-        <w:t>url</w:t>
-      </w:r>
-      <w:proofErr w:type="spellEnd"/>
-      <w:r>
-        <w:t xml:space="preserve"> from the </w:t>
-      </w:r>
-      <w:proofErr w:type="spellStart"/>
-      <w:r>
-        <w:t>base_hospitals_validated.yaml</w:t>
-      </w:r>
-      <w:proofErr w:type="spellEnd"/>
-      <w:r>
-        <w:t xml:space="preserve"> </w:t>
-      </w:r>
-    </w:p>
-    <w:p>
-      <w:pPr>
-        <w:pStyle w:val="ListParagraph"/>
+        <w:rPr>
+          <w:b/>
+          <w:bCs/>
+        </w:rPr>
+        <w:t>Downloaded PDFs:</w:t>
+      </w:r>
+      <w:r>
+        <w:t xml:space="preserve"> Organized in folder structure</w:t>
+      </w:r>
+    </w:p>
+    <w:p>
+      <w:pPr>
+        <w:rPr>
+          <w:b/>
+          <w:bCs/>
+        </w:rPr>
+      </w:pPr>
+      <w:r>
+        <w:rPr>
+          <w:b/>
+          <w:bCs/>
+        </w:rPr>
+        <w:t>Success Criteria</w:t>
+      </w:r>
+    </w:p>
+    <w:p>
+      <w:pPr>
         <w:numPr>
-          <w:ilvl w:val="1"/>
-          <w:numId w:val="1"/>
+          <w:ilvl w:val="0"/>
+          <w:numId w:val="9"/>
         </w:numPr>
       </w:pPr>
       <w:r>
-        <w:t xml:space="preserve">The script will search the website for keywords Strategy, Strategic Planning, </w:t>
-      </w:r>
-      <w:r>
-        <w:t>or future plans.</w:t>
-      </w:r>
-    </w:p>
-    <w:p>
-      <w:pPr>
-        <w:pStyle w:val="ListParagraph"/>
+        <w:t>Script processes all validated hospitals</w:t>
+      </w:r>
+    </w:p>
+    <w:p>
+      <w:pPr>
         <w:numPr>
-          <w:ilvl w:val="1"/>
-          <w:numId w:val="1"/>
+          <w:ilvl w:val="0"/>
+          <w:numId w:val="9"/>
         </w:numPr>
       </w:pPr>
       <w:r>
-        <w:t xml:space="preserve">If a URL is found the script will write that </w:t>
-      </w:r>
-      <w:proofErr w:type="spellStart"/>
-      <w:r>
-        <w:t>url</w:t>
-      </w:r>
-      <w:proofErr w:type="spellEnd"/>
-      <w:r>
-        <w:t xml:space="preserve"> </w:t>
-      </w:r>
-      <w:r>
-        <w:t xml:space="preserve"> back to the </w:t>
-      </w:r>
-      <w:proofErr w:type="spellStart"/>
-      <w:r>
-        <w:t>base_hospitals_validated.yaml</w:t>
-      </w:r>
-      <w:proofErr w:type="spellEnd"/>
-      <w:r>
-        <w:t xml:space="preserve"> in an element called </w:t>
-      </w:r>
-      <w:proofErr w:type="spellStart"/>
-      <w:r>
-        <w:t>strategy_url</w:t>
-      </w:r>
-      <w:proofErr w:type="spellEnd"/>
-      <w:r>
-        <w:t xml:space="preserve">: </w:t>
-      </w:r>
-    </w:p>
-    <w:p>
-      <w:pPr>
-        <w:pStyle w:val="ListParagraph"/>
+        <w:t>PDFs downloaded and organized correctly</w:t>
+      </w:r>
+    </w:p>
+    <w:p>
+      <w:pPr>
         <w:numPr>
-          <w:ilvl w:val="1"/>
-          <w:numId w:val="1"/>
+          <w:ilvl w:val="0"/>
+          <w:numId w:val="9"/>
         </w:numPr>
       </w:pPr>
       <w:r>
-        <w:t xml:space="preserve">The script will determine if there is a downloadable PDF </w:t>
-      </w:r>
-      <w:r>
-        <w:t>in that  location.</w:t>
-      </w:r>
-    </w:p>
-    <w:p>
-      <w:pPr>
-        <w:pStyle w:val="ListParagraph"/>
+        <w:t>YAML file updated with accurate search results</w:t>
+      </w:r>
+    </w:p>
+    <w:p>
+      <w:pPr>
         <w:numPr>
-          <w:ilvl w:val="2"/>
-          <w:numId w:val="1"/>
+          <w:ilvl w:val="0"/>
+          <w:numId w:val="9"/>
         </w:numPr>
       </w:pPr>
       <w:r>
-        <w:t>When found the script will download the file into a folder in a specified project folder</w:t>
-      </w:r>
-    </w:p>
-    <w:p>
-      <w:pPr>
-        <w:pStyle w:val="ListParagraph"/>
+        <w:t>Summary CSV provides clear overview for manual review</w:t>
+      </w:r>
+    </w:p>
+    <w:p>
+      <w:pPr>
         <w:numPr>
-          <w:ilvl w:val="2"/>
-          <w:numId w:val="1"/>
+          <w:ilvl w:val="0"/>
+          <w:numId w:val="9"/>
         </w:numPr>
       </w:pPr>
       <w:r>
-        <w:t>The project folder will be “</w:t>
-      </w:r>
-      <w:r>
-        <w:t>E:\</w:t>
-      </w:r>
-      <w:proofErr w:type="spellStart"/>
-      <w:r>
-        <w:t>Hospital_Strategic_Plans</w:t>
-      </w:r>
-      <w:proofErr w:type="spellEnd"/>
-      <w:r>
-        <w:t>\</w:t>
-      </w:r>
-      <w:proofErr w:type="spellStart"/>
-      <w:r>
-        <w:t>strategic_plans</w:t>
-      </w:r>
-      <w:proofErr w:type="spellEnd"/>
-      <w:r>
-        <w:t>”</w:t>
-      </w:r>
-    </w:p>
-    <w:p>
-      <w:pPr>
-        <w:pStyle w:val="ListParagraph"/>
+        <w:t>Script completes without fatal errors</w:t>
+      </w:r>
+    </w:p>
+    <w:p>
+      <w:pPr>
         <w:numPr>
-          <w:ilvl w:val="2"/>
-          <w:numId w:val="1"/>
+          <w:ilvl w:val="0"/>
+          <w:numId w:val="9"/>
         </w:numPr>
       </w:pPr>
       <w:r>
-        <w:t>Each h</w:t>
-      </w:r>
-      <w:r>
-        <w:t xml:space="preserve">ospital folder will be given a name that includes the </w:t>
-      </w:r>
-      <w:proofErr w:type="spellStart"/>
-      <w:r>
-        <w:t>HospitalName</w:t>
-      </w:r>
-      <w:proofErr w:type="spellEnd"/>
-      <w:r>
-        <w:t xml:space="preserve"> and the FA</w:t>
-      </w:r>
-      <w:r>
-        <w:t>C</w:t>
-      </w:r>
-    </w:p>
-    <w:p>
-      <w:pPr>
-        <w:pStyle w:val="ListParagraph"/>
-        <w:numPr>
-          <w:ilvl w:val="2"/>
-          <w:numId w:val="1"/>
-        </w:numPr>
-      </w:pPr>
-      <w:r>
-        <w:lastRenderedPageBreak/>
-        <w:t>The pdf will be downloaded into the specific Hospital folder with a name as follows “Strategy,_</w:t>
-      </w:r>
-      <w:proofErr w:type="spellStart"/>
-      <w:r>
-        <w:t>MonthAndYearExtracted</w:t>
-      </w:r>
-      <w:proofErr w:type="spellEnd"/>
-      <w:r>
-        <w:t xml:space="preserve"> and the </w:t>
-      </w:r>
-      <w:proofErr w:type="spellStart"/>
-      <w:r>
-        <w:t>FACNumber</w:t>
-      </w:r>
-      <w:proofErr w:type="spellEnd"/>
-    </w:p>
-    <w:p>
-      <w:pPr>
-        <w:pStyle w:val="ListParagraph"/>
-        <w:numPr>
-          <w:ilvl w:val="2"/>
-          <w:numId w:val="1"/>
-        </w:numPr>
-      </w:pPr>
-    </w:p>
-    <w:p>
-      <w:pPr>
-        <w:pStyle w:val="ListParagraph"/>
-        <w:numPr>
-          <w:ilvl w:val="1"/>
-          <w:numId w:val="1"/>
-        </w:numPr>
-      </w:pPr>
-      <w:r>
-        <w:t xml:space="preserve">The script will write the results of the search back to the </w:t>
-      </w:r>
-      <w:proofErr w:type="spellStart"/>
-      <w:r>
-        <w:t>yaml</w:t>
-      </w:r>
-      <w:proofErr w:type="spellEnd"/>
-      <w:r>
-        <w:t xml:space="preserve"> file in an element called </w:t>
-      </w:r>
-      <w:proofErr w:type="spellStart"/>
-      <w:r>
-        <w:t>strategy_results</w:t>
-      </w:r>
-      <w:proofErr w:type="spellEnd"/>
-      <w:r>
-        <w:t>: will have two components the first will indicate a URL was found or not, the second will be whether a pdf was found or not.</w:t>
-      </w:r>
-    </w:p>
-    <w:p>
-      <w:r>
-        <w:t xml:space="preserve">Please review the above and provide comments or suggestions on improving the project. </w:t>
-      </w:r>
-    </w:p>
+        <w:t>Failed downloads are logged but don't stop processing</w:t>
+      </w:r>
+    </w:p>
+    <w:p>
+      <w:r>
+        <w:pict w14:anchorId="2AFD260D">
+          <v:rect id="_x0000_i1031" style="width:0;height:1.5pt" o:hralign="center" o:hrstd="t" o:hr="t" fillcolor="#a0a0a0" stroked="f"/>
+        </w:pict>
+      </w:r>
+    </w:p>
+    <w:p>
+      <w:r>
+        <w:rPr>
+          <w:b/>
+          <w:bCs/>
+        </w:rPr>
+        <w:t>Is this prompt clear and complete enough to generate the Phase 2 script?</w:t>
+      </w:r>
+      <w:r>
+        <w:t xml:space="preserve"> Any adjustments needed before we proceed with coding?</w:t>
+      </w:r>
+    </w:p>
+    <w:p/>
     <w:sectPr>
       <w:pgSz w:w="12240" w:h="15840"/>
       <w:pgMar w:top="1440" w:right="1440" w:bottom="1440" w:left="1440" w:header="720" w:footer="720" w:gutter="0"/>
@@ -466,6 +1925,953 @@
 <file path=word/numbering.xml><?xml version="1.0" encoding="utf-8"?>
 <w:numbering xmlns:wpc="http://schemas.microsoft.com/office/word/2010/wordprocessingCanvas" xmlns:cx="http://schemas.microsoft.com/office/drawing/2014/chartex" xmlns:cx1="http://schemas.microsoft.com/office/drawing/2015/9/8/chartex" xmlns:cx2="http://schemas.microsoft.com/office/drawing/2015/10/21/chartex" xmlns:cx3="http://schemas.microsoft.com/office/drawing/2016/5/9/chartex" xmlns:cx4="http://schemas.microsoft.com/office/drawing/2016/5/10/chartex" xmlns:cx5="http://schemas.microsoft.com/office/drawing/2016/5/11/chartex" xmlns:cx6="http://schemas.microsoft.com/office/drawing/2016/5/12/chartex" xmlns:cx7="http://schemas.microsoft.com/office/drawing/2016/5/13/chartex" xmlns:cx8="http://schemas.microsoft.com/office/drawing/2016/5/14/chartex" xmlns:mc="http://schemas.openxmlformats.org/markup-compatibility/2006" xmlns:aink="http://schemas.microsoft.com/office/drawing/2016/ink" xmlns:am3d="http://schemas.microsoft.com/office/drawing/2017/model3d" xmlns:o="urn:schemas-microsoft-com:office:office" xmlns:oel="http://schemas.microsoft.com/office/2019/extlst" xmlns:r="http://schemas.openxmlformats.org/officeDocument/2006/relationships" xmlns:m="http://schemas.openxmlformats.org/officeDocument/2006/math" xmlns:v="urn:schemas-microsoft-com:vml" xmlns:wp14="http://schemas.microsoft.com/office/word/2010/wordprocessingDrawing" xmlns:wp="http://schemas.openxmlformats.org/drawingml/2006/wordprocessingDrawing" xmlns:w10="urn:schemas-microsoft-com:office:word" xmlns:w="http://schemas.openxmlformats.org/wordprocessingml/2006/main" xmlns:w14="http://schemas.microsoft.com/office/word/2010/wordml" xmlns:w15="http://schemas.microsoft.com/office/word/2012/wordml" xmlns:w16cex="http://schemas.microsoft.com/office/word/2018/wordml/cex" xmlns:w16cid="http://schemas.microsoft.com/office/word/2016/wordml/cid" xmlns:w16="http://schemas.microsoft.com/office/word/2018/wordml" xmlns:w16du="http://schemas.microsoft.com/office/word/2023/wordml/word16du" xmlns:w16sdtdh="http://schemas.microsoft.com/office/word/2020/wordml/sdtdatahash" xmlns:w16sdtfl="http://schemas.microsoft.com/office/word/2024/wordml/sdtformatlock" xmlns:w16se="http://schemas.microsoft.com/office/word/2015/wordml/symex" xmlns:wpg="http://schemas.microsoft.com/office/word/2010/wordprocessingGroup" xmlns:wpi="http://schemas.microsoft.com/office/word/2010/wordprocessingInk" xmlns:wne="http://schemas.microsoft.com/office/word/2006/wordml" xmlns:wps="http://schemas.microsoft.com/office/word/2010/wordprocessingShape" mc:Ignorable="w14 w15 w16se w16cid w16 w16cex w16sdtdh w16sdtfl w16du wp14">
   <w:abstractNum w:abstractNumId="0" w15:restartNumberingAfterBreak="0">
+    <w:nsid w:val="1104704B"/>
+    <w:multiLevelType w:val="multilevel"/>
+    <w:tmpl w:val="71426F94"/>
+    <w:lvl w:ilvl="0">
+      <w:start w:val="1"/>
+      <w:numFmt w:val="bullet"/>
+      <w:lvlText w:val=""/>
+      <w:lvlJc w:val="left"/>
+      <w:pPr>
+        <w:tabs>
+          <w:tab w:val="num" w:pos="720"/>
+        </w:tabs>
+        <w:ind w:left="720" w:hanging="360"/>
+      </w:pPr>
+      <w:rPr>
+        <w:rFonts w:ascii="Symbol" w:hAnsi="Symbol" w:hint="default"/>
+        <w:sz w:val="20"/>
+      </w:rPr>
+    </w:lvl>
+    <w:lvl w:ilvl="1" w:tentative="1">
+      <w:start w:val="1"/>
+      <w:numFmt w:val="bullet"/>
+      <w:lvlText w:val="o"/>
+      <w:lvlJc w:val="left"/>
+      <w:pPr>
+        <w:tabs>
+          <w:tab w:val="num" w:pos="1440"/>
+        </w:tabs>
+        <w:ind w:left="1440" w:hanging="360"/>
+      </w:pPr>
+      <w:rPr>
+        <w:rFonts w:ascii="Courier New" w:hAnsi="Courier New" w:hint="default"/>
+        <w:sz w:val="20"/>
+      </w:rPr>
+    </w:lvl>
+    <w:lvl w:ilvl="2" w:tentative="1">
+      <w:start w:val="1"/>
+      <w:numFmt w:val="bullet"/>
+      <w:lvlText w:val=""/>
+      <w:lvlJc w:val="left"/>
+      <w:pPr>
+        <w:tabs>
+          <w:tab w:val="num" w:pos="2160"/>
+        </w:tabs>
+        <w:ind w:left="2160" w:hanging="360"/>
+      </w:pPr>
+      <w:rPr>
+        <w:rFonts w:ascii="Wingdings" w:hAnsi="Wingdings" w:hint="default"/>
+        <w:sz w:val="20"/>
+      </w:rPr>
+    </w:lvl>
+    <w:lvl w:ilvl="3" w:tentative="1">
+      <w:start w:val="1"/>
+      <w:numFmt w:val="bullet"/>
+      <w:lvlText w:val=""/>
+      <w:lvlJc w:val="left"/>
+      <w:pPr>
+        <w:tabs>
+          <w:tab w:val="num" w:pos="2880"/>
+        </w:tabs>
+        <w:ind w:left="2880" w:hanging="360"/>
+      </w:pPr>
+      <w:rPr>
+        <w:rFonts w:ascii="Wingdings" w:hAnsi="Wingdings" w:hint="default"/>
+        <w:sz w:val="20"/>
+      </w:rPr>
+    </w:lvl>
+    <w:lvl w:ilvl="4" w:tentative="1">
+      <w:start w:val="1"/>
+      <w:numFmt w:val="bullet"/>
+      <w:lvlText w:val=""/>
+      <w:lvlJc w:val="left"/>
+      <w:pPr>
+        <w:tabs>
+          <w:tab w:val="num" w:pos="3600"/>
+        </w:tabs>
+        <w:ind w:left="3600" w:hanging="360"/>
+      </w:pPr>
+      <w:rPr>
+        <w:rFonts w:ascii="Wingdings" w:hAnsi="Wingdings" w:hint="default"/>
+        <w:sz w:val="20"/>
+      </w:rPr>
+    </w:lvl>
+    <w:lvl w:ilvl="5" w:tentative="1">
+      <w:start w:val="1"/>
+      <w:numFmt w:val="bullet"/>
+      <w:lvlText w:val=""/>
+      <w:lvlJc w:val="left"/>
+      <w:pPr>
+        <w:tabs>
+          <w:tab w:val="num" w:pos="4320"/>
+        </w:tabs>
+        <w:ind w:left="4320" w:hanging="360"/>
+      </w:pPr>
+      <w:rPr>
+        <w:rFonts w:ascii="Wingdings" w:hAnsi="Wingdings" w:hint="default"/>
+        <w:sz w:val="20"/>
+      </w:rPr>
+    </w:lvl>
+    <w:lvl w:ilvl="6" w:tentative="1">
+      <w:start w:val="1"/>
+      <w:numFmt w:val="bullet"/>
+      <w:lvlText w:val=""/>
+      <w:lvlJc w:val="left"/>
+      <w:pPr>
+        <w:tabs>
+          <w:tab w:val="num" w:pos="5040"/>
+        </w:tabs>
+        <w:ind w:left="5040" w:hanging="360"/>
+      </w:pPr>
+      <w:rPr>
+        <w:rFonts w:ascii="Wingdings" w:hAnsi="Wingdings" w:hint="default"/>
+        <w:sz w:val="20"/>
+      </w:rPr>
+    </w:lvl>
+    <w:lvl w:ilvl="7" w:tentative="1">
+      <w:start w:val="1"/>
+      <w:numFmt w:val="bullet"/>
+      <w:lvlText w:val=""/>
+      <w:lvlJc w:val="left"/>
+      <w:pPr>
+        <w:tabs>
+          <w:tab w:val="num" w:pos="5760"/>
+        </w:tabs>
+        <w:ind w:left="5760" w:hanging="360"/>
+      </w:pPr>
+      <w:rPr>
+        <w:rFonts w:ascii="Wingdings" w:hAnsi="Wingdings" w:hint="default"/>
+        <w:sz w:val="20"/>
+      </w:rPr>
+    </w:lvl>
+    <w:lvl w:ilvl="8" w:tentative="1">
+      <w:start w:val="1"/>
+      <w:numFmt w:val="bullet"/>
+      <w:lvlText w:val=""/>
+      <w:lvlJc w:val="left"/>
+      <w:pPr>
+        <w:tabs>
+          <w:tab w:val="num" w:pos="6480"/>
+        </w:tabs>
+        <w:ind w:left="6480" w:hanging="360"/>
+      </w:pPr>
+      <w:rPr>
+        <w:rFonts w:ascii="Wingdings" w:hAnsi="Wingdings" w:hint="default"/>
+        <w:sz w:val="20"/>
+      </w:rPr>
+    </w:lvl>
+  </w:abstractNum>
+  <w:abstractNum w:abstractNumId="1" w15:restartNumberingAfterBreak="0">
+    <w:nsid w:val="1D0F0200"/>
+    <w:multiLevelType w:val="multilevel"/>
+    <w:tmpl w:val="C2AA7F4E"/>
+    <w:lvl w:ilvl="0">
+      <w:start w:val="1"/>
+      <w:numFmt w:val="bullet"/>
+      <w:lvlText w:val=""/>
+      <w:lvlJc w:val="left"/>
+      <w:pPr>
+        <w:tabs>
+          <w:tab w:val="num" w:pos="720"/>
+        </w:tabs>
+        <w:ind w:left="720" w:hanging="360"/>
+      </w:pPr>
+      <w:rPr>
+        <w:rFonts w:ascii="Symbol" w:hAnsi="Symbol" w:hint="default"/>
+        <w:sz w:val="20"/>
+      </w:rPr>
+    </w:lvl>
+    <w:lvl w:ilvl="1" w:tentative="1">
+      <w:start w:val="1"/>
+      <w:numFmt w:val="bullet"/>
+      <w:lvlText w:val="o"/>
+      <w:lvlJc w:val="left"/>
+      <w:pPr>
+        <w:tabs>
+          <w:tab w:val="num" w:pos="1440"/>
+        </w:tabs>
+        <w:ind w:left="1440" w:hanging="360"/>
+      </w:pPr>
+      <w:rPr>
+        <w:rFonts w:ascii="Courier New" w:hAnsi="Courier New" w:hint="default"/>
+        <w:sz w:val="20"/>
+      </w:rPr>
+    </w:lvl>
+    <w:lvl w:ilvl="2" w:tentative="1">
+      <w:start w:val="1"/>
+      <w:numFmt w:val="bullet"/>
+      <w:lvlText w:val=""/>
+      <w:lvlJc w:val="left"/>
+      <w:pPr>
+        <w:tabs>
+          <w:tab w:val="num" w:pos="2160"/>
+        </w:tabs>
+        <w:ind w:left="2160" w:hanging="360"/>
+      </w:pPr>
+      <w:rPr>
+        <w:rFonts w:ascii="Wingdings" w:hAnsi="Wingdings" w:hint="default"/>
+        <w:sz w:val="20"/>
+      </w:rPr>
+    </w:lvl>
+    <w:lvl w:ilvl="3" w:tentative="1">
+      <w:start w:val="1"/>
+      <w:numFmt w:val="bullet"/>
+      <w:lvlText w:val=""/>
+      <w:lvlJc w:val="left"/>
+      <w:pPr>
+        <w:tabs>
+          <w:tab w:val="num" w:pos="2880"/>
+        </w:tabs>
+        <w:ind w:left="2880" w:hanging="360"/>
+      </w:pPr>
+      <w:rPr>
+        <w:rFonts w:ascii="Wingdings" w:hAnsi="Wingdings" w:hint="default"/>
+        <w:sz w:val="20"/>
+      </w:rPr>
+    </w:lvl>
+    <w:lvl w:ilvl="4" w:tentative="1">
+      <w:start w:val="1"/>
+      <w:numFmt w:val="bullet"/>
+      <w:lvlText w:val=""/>
+      <w:lvlJc w:val="left"/>
+      <w:pPr>
+        <w:tabs>
+          <w:tab w:val="num" w:pos="3600"/>
+        </w:tabs>
+        <w:ind w:left="3600" w:hanging="360"/>
+      </w:pPr>
+      <w:rPr>
+        <w:rFonts w:ascii="Wingdings" w:hAnsi="Wingdings" w:hint="default"/>
+        <w:sz w:val="20"/>
+      </w:rPr>
+    </w:lvl>
+    <w:lvl w:ilvl="5" w:tentative="1">
+      <w:start w:val="1"/>
+      <w:numFmt w:val="bullet"/>
+      <w:lvlText w:val=""/>
+      <w:lvlJc w:val="left"/>
+      <w:pPr>
+        <w:tabs>
+          <w:tab w:val="num" w:pos="4320"/>
+        </w:tabs>
+        <w:ind w:left="4320" w:hanging="360"/>
+      </w:pPr>
+      <w:rPr>
+        <w:rFonts w:ascii="Wingdings" w:hAnsi="Wingdings" w:hint="default"/>
+        <w:sz w:val="20"/>
+      </w:rPr>
+    </w:lvl>
+    <w:lvl w:ilvl="6" w:tentative="1">
+      <w:start w:val="1"/>
+      <w:numFmt w:val="bullet"/>
+      <w:lvlText w:val=""/>
+      <w:lvlJc w:val="left"/>
+      <w:pPr>
+        <w:tabs>
+          <w:tab w:val="num" w:pos="5040"/>
+        </w:tabs>
+        <w:ind w:left="5040" w:hanging="360"/>
+      </w:pPr>
+      <w:rPr>
+        <w:rFonts w:ascii="Wingdings" w:hAnsi="Wingdings" w:hint="default"/>
+        <w:sz w:val="20"/>
+      </w:rPr>
+    </w:lvl>
+    <w:lvl w:ilvl="7" w:tentative="1">
+      <w:start w:val="1"/>
+      <w:numFmt w:val="bullet"/>
+      <w:lvlText w:val=""/>
+      <w:lvlJc w:val="left"/>
+      <w:pPr>
+        <w:tabs>
+          <w:tab w:val="num" w:pos="5760"/>
+        </w:tabs>
+        <w:ind w:left="5760" w:hanging="360"/>
+      </w:pPr>
+      <w:rPr>
+        <w:rFonts w:ascii="Wingdings" w:hAnsi="Wingdings" w:hint="default"/>
+        <w:sz w:val="20"/>
+      </w:rPr>
+    </w:lvl>
+    <w:lvl w:ilvl="8" w:tentative="1">
+      <w:start w:val="1"/>
+      <w:numFmt w:val="bullet"/>
+      <w:lvlText w:val=""/>
+      <w:lvlJc w:val="left"/>
+      <w:pPr>
+        <w:tabs>
+          <w:tab w:val="num" w:pos="6480"/>
+        </w:tabs>
+        <w:ind w:left="6480" w:hanging="360"/>
+      </w:pPr>
+      <w:rPr>
+        <w:rFonts w:ascii="Wingdings" w:hAnsi="Wingdings" w:hint="default"/>
+        <w:sz w:val="20"/>
+      </w:rPr>
+    </w:lvl>
+  </w:abstractNum>
+  <w:abstractNum w:abstractNumId="2" w15:restartNumberingAfterBreak="0">
+    <w:nsid w:val="1D5F6D2E"/>
+    <w:multiLevelType w:val="multilevel"/>
+    <w:tmpl w:val="A900DB2C"/>
+    <w:lvl w:ilvl="0">
+      <w:start w:val="1"/>
+      <w:numFmt w:val="bullet"/>
+      <w:lvlText w:val=""/>
+      <w:lvlJc w:val="left"/>
+      <w:pPr>
+        <w:tabs>
+          <w:tab w:val="num" w:pos="720"/>
+        </w:tabs>
+        <w:ind w:left="720" w:hanging="360"/>
+      </w:pPr>
+      <w:rPr>
+        <w:rFonts w:ascii="Symbol" w:hAnsi="Symbol" w:hint="default"/>
+        <w:sz w:val="20"/>
+      </w:rPr>
+    </w:lvl>
+    <w:lvl w:ilvl="1" w:tentative="1">
+      <w:start w:val="1"/>
+      <w:numFmt w:val="bullet"/>
+      <w:lvlText w:val="o"/>
+      <w:lvlJc w:val="left"/>
+      <w:pPr>
+        <w:tabs>
+          <w:tab w:val="num" w:pos="1440"/>
+        </w:tabs>
+        <w:ind w:left="1440" w:hanging="360"/>
+      </w:pPr>
+      <w:rPr>
+        <w:rFonts w:ascii="Courier New" w:hAnsi="Courier New" w:hint="default"/>
+        <w:sz w:val="20"/>
+      </w:rPr>
+    </w:lvl>
+    <w:lvl w:ilvl="2" w:tentative="1">
+      <w:start w:val="1"/>
+      <w:numFmt w:val="bullet"/>
+      <w:lvlText w:val=""/>
+      <w:lvlJc w:val="left"/>
+      <w:pPr>
+        <w:tabs>
+          <w:tab w:val="num" w:pos="2160"/>
+        </w:tabs>
+        <w:ind w:left="2160" w:hanging="360"/>
+      </w:pPr>
+      <w:rPr>
+        <w:rFonts w:ascii="Wingdings" w:hAnsi="Wingdings" w:hint="default"/>
+        <w:sz w:val="20"/>
+      </w:rPr>
+    </w:lvl>
+    <w:lvl w:ilvl="3" w:tentative="1">
+      <w:start w:val="1"/>
+      <w:numFmt w:val="bullet"/>
+      <w:lvlText w:val=""/>
+      <w:lvlJc w:val="left"/>
+      <w:pPr>
+        <w:tabs>
+          <w:tab w:val="num" w:pos="2880"/>
+        </w:tabs>
+        <w:ind w:left="2880" w:hanging="360"/>
+      </w:pPr>
+      <w:rPr>
+        <w:rFonts w:ascii="Wingdings" w:hAnsi="Wingdings" w:hint="default"/>
+        <w:sz w:val="20"/>
+      </w:rPr>
+    </w:lvl>
+    <w:lvl w:ilvl="4" w:tentative="1">
+      <w:start w:val="1"/>
+      <w:numFmt w:val="bullet"/>
+      <w:lvlText w:val=""/>
+      <w:lvlJc w:val="left"/>
+      <w:pPr>
+        <w:tabs>
+          <w:tab w:val="num" w:pos="3600"/>
+        </w:tabs>
+        <w:ind w:left="3600" w:hanging="360"/>
+      </w:pPr>
+      <w:rPr>
+        <w:rFonts w:ascii="Wingdings" w:hAnsi="Wingdings" w:hint="default"/>
+        <w:sz w:val="20"/>
+      </w:rPr>
+    </w:lvl>
+    <w:lvl w:ilvl="5" w:tentative="1">
+      <w:start w:val="1"/>
+      <w:numFmt w:val="bullet"/>
+      <w:lvlText w:val=""/>
+      <w:lvlJc w:val="left"/>
+      <w:pPr>
+        <w:tabs>
+          <w:tab w:val="num" w:pos="4320"/>
+        </w:tabs>
+        <w:ind w:left="4320" w:hanging="360"/>
+      </w:pPr>
+      <w:rPr>
+        <w:rFonts w:ascii="Wingdings" w:hAnsi="Wingdings" w:hint="default"/>
+        <w:sz w:val="20"/>
+      </w:rPr>
+    </w:lvl>
+    <w:lvl w:ilvl="6" w:tentative="1">
+      <w:start w:val="1"/>
+      <w:numFmt w:val="bullet"/>
+      <w:lvlText w:val=""/>
+      <w:lvlJc w:val="left"/>
+      <w:pPr>
+        <w:tabs>
+          <w:tab w:val="num" w:pos="5040"/>
+        </w:tabs>
+        <w:ind w:left="5040" w:hanging="360"/>
+      </w:pPr>
+      <w:rPr>
+        <w:rFonts w:ascii="Wingdings" w:hAnsi="Wingdings" w:hint="default"/>
+        <w:sz w:val="20"/>
+      </w:rPr>
+    </w:lvl>
+    <w:lvl w:ilvl="7" w:tentative="1">
+      <w:start w:val="1"/>
+      <w:numFmt w:val="bullet"/>
+      <w:lvlText w:val=""/>
+      <w:lvlJc w:val="left"/>
+      <w:pPr>
+        <w:tabs>
+          <w:tab w:val="num" w:pos="5760"/>
+        </w:tabs>
+        <w:ind w:left="5760" w:hanging="360"/>
+      </w:pPr>
+      <w:rPr>
+        <w:rFonts w:ascii="Wingdings" w:hAnsi="Wingdings" w:hint="default"/>
+        <w:sz w:val="20"/>
+      </w:rPr>
+    </w:lvl>
+    <w:lvl w:ilvl="8" w:tentative="1">
+      <w:start w:val="1"/>
+      <w:numFmt w:val="bullet"/>
+      <w:lvlText w:val=""/>
+      <w:lvlJc w:val="left"/>
+      <w:pPr>
+        <w:tabs>
+          <w:tab w:val="num" w:pos="6480"/>
+        </w:tabs>
+        <w:ind w:left="6480" w:hanging="360"/>
+      </w:pPr>
+      <w:rPr>
+        <w:rFonts w:ascii="Wingdings" w:hAnsi="Wingdings" w:hint="default"/>
+        <w:sz w:val="20"/>
+      </w:rPr>
+    </w:lvl>
+  </w:abstractNum>
+  <w:abstractNum w:abstractNumId="3" w15:restartNumberingAfterBreak="0">
+    <w:nsid w:val="204B202E"/>
+    <w:multiLevelType w:val="hybridMultilevel"/>
+    <w:tmpl w:val="8C28644E"/>
+    <w:lvl w:ilvl="0" w:tplc="04090011">
+      <w:start w:val="1"/>
+      <w:numFmt w:val="decimal"/>
+      <w:lvlText w:val="%1)"/>
+      <w:lvlJc w:val="left"/>
+      <w:pPr>
+        <w:ind w:left="720" w:hanging="360"/>
+      </w:pPr>
+      <w:rPr>
+        <w:rFonts w:hint="default"/>
+      </w:rPr>
+    </w:lvl>
+    <w:lvl w:ilvl="1" w:tplc="04090019" w:tentative="1">
+      <w:start w:val="1"/>
+      <w:numFmt w:val="lowerLetter"/>
+      <w:lvlText w:val="%2."/>
+      <w:lvlJc w:val="left"/>
+      <w:pPr>
+        <w:ind w:left="1440" w:hanging="360"/>
+      </w:pPr>
+    </w:lvl>
+    <w:lvl w:ilvl="2" w:tplc="0409001B" w:tentative="1">
+      <w:start w:val="1"/>
+      <w:numFmt w:val="lowerRoman"/>
+      <w:lvlText w:val="%3."/>
+      <w:lvlJc w:val="right"/>
+      <w:pPr>
+        <w:ind w:left="2160" w:hanging="180"/>
+      </w:pPr>
+    </w:lvl>
+    <w:lvl w:ilvl="3" w:tplc="0409000F" w:tentative="1">
+      <w:start w:val="1"/>
+      <w:numFmt w:val="decimal"/>
+      <w:lvlText w:val="%4."/>
+      <w:lvlJc w:val="left"/>
+      <w:pPr>
+        <w:ind w:left="2880" w:hanging="360"/>
+      </w:pPr>
+    </w:lvl>
+    <w:lvl w:ilvl="4" w:tplc="04090019" w:tentative="1">
+      <w:start w:val="1"/>
+      <w:numFmt w:val="lowerLetter"/>
+      <w:lvlText w:val="%5."/>
+      <w:lvlJc w:val="left"/>
+      <w:pPr>
+        <w:ind w:left="3600" w:hanging="360"/>
+      </w:pPr>
+    </w:lvl>
+    <w:lvl w:ilvl="5" w:tplc="0409001B" w:tentative="1">
+      <w:start w:val="1"/>
+      <w:numFmt w:val="lowerRoman"/>
+      <w:lvlText w:val="%6."/>
+      <w:lvlJc w:val="right"/>
+      <w:pPr>
+        <w:ind w:left="4320" w:hanging="180"/>
+      </w:pPr>
+    </w:lvl>
+    <w:lvl w:ilvl="6" w:tplc="0409000F" w:tentative="1">
+      <w:start w:val="1"/>
+      <w:numFmt w:val="decimal"/>
+      <w:lvlText w:val="%7."/>
+      <w:lvlJc w:val="left"/>
+      <w:pPr>
+        <w:ind w:left="5040" w:hanging="360"/>
+      </w:pPr>
+    </w:lvl>
+    <w:lvl w:ilvl="7" w:tplc="04090019" w:tentative="1">
+      <w:start w:val="1"/>
+      <w:numFmt w:val="lowerLetter"/>
+      <w:lvlText w:val="%8."/>
+      <w:lvlJc w:val="left"/>
+      <w:pPr>
+        <w:ind w:left="5760" w:hanging="360"/>
+      </w:pPr>
+    </w:lvl>
+    <w:lvl w:ilvl="8" w:tplc="0409001B" w:tentative="1">
+      <w:start w:val="1"/>
+      <w:numFmt w:val="lowerRoman"/>
+      <w:lvlText w:val="%9."/>
+      <w:lvlJc w:val="right"/>
+      <w:pPr>
+        <w:ind w:left="6480" w:hanging="180"/>
+      </w:pPr>
+    </w:lvl>
+  </w:abstractNum>
+  <w:abstractNum w:abstractNumId="4" w15:restartNumberingAfterBreak="0">
+    <w:nsid w:val="2AF5426A"/>
+    <w:multiLevelType w:val="multilevel"/>
+    <w:tmpl w:val="205AA0E0"/>
+    <w:lvl w:ilvl="0">
+      <w:start w:val="1"/>
+      <w:numFmt w:val="bullet"/>
+      <w:lvlText w:val=""/>
+      <w:lvlJc w:val="left"/>
+      <w:pPr>
+        <w:tabs>
+          <w:tab w:val="num" w:pos="720"/>
+        </w:tabs>
+        <w:ind w:left="720" w:hanging="360"/>
+      </w:pPr>
+      <w:rPr>
+        <w:rFonts w:ascii="Symbol" w:hAnsi="Symbol" w:hint="default"/>
+        <w:sz w:val="20"/>
+      </w:rPr>
+    </w:lvl>
+    <w:lvl w:ilvl="1" w:tentative="1">
+      <w:start w:val="1"/>
+      <w:numFmt w:val="bullet"/>
+      <w:lvlText w:val="o"/>
+      <w:lvlJc w:val="left"/>
+      <w:pPr>
+        <w:tabs>
+          <w:tab w:val="num" w:pos="1440"/>
+        </w:tabs>
+        <w:ind w:left="1440" w:hanging="360"/>
+      </w:pPr>
+      <w:rPr>
+        <w:rFonts w:ascii="Courier New" w:hAnsi="Courier New" w:hint="default"/>
+        <w:sz w:val="20"/>
+      </w:rPr>
+    </w:lvl>
+    <w:lvl w:ilvl="2" w:tentative="1">
+      <w:start w:val="1"/>
+      <w:numFmt w:val="bullet"/>
+      <w:lvlText w:val=""/>
+      <w:lvlJc w:val="left"/>
+      <w:pPr>
+        <w:tabs>
+          <w:tab w:val="num" w:pos="2160"/>
+        </w:tabs>
+        <w:ind w:left="2160" w:hanging="360"/>
+      </w:pPr>
+      <w:rPr>
+        <w:rFonts w:ascii="Wingdings" w:hAnsi="Wingdings" w:hint="default"/>
+        <w:sz w:val="20"/>
+      </w:rPr>
+    </w:lvl>
+    <w:lvl w:ilvl="3" w:tentative="1">
+      <w:start w:val="1"/>
+      <w:numFmt w:val="bullet"/>
+      <w:lvlText w:val=""/>
+      <w:lvlJc w:val="left"/>
+      <w:pPr>
+        <w:tabs>
+          <w:tab w:val="num" w:pos="2880"/>
+        </w:tabs>
+        <w:ind w:left="2880" w:hanging="360"/>
+      </w:pPr>
+      <w:rPr>
+        <w:rFonts w:ascii="Wingdings" w:hAnsi="Wingdings" w:hint="default"/>
+        <w:sz w:val="20"/>
+      </w:rPr>
+    </w:lvl>
+    <w:lvl w:ilvl="4" w:tentative="1">
+      <w:start w:val="1"/>
+      <w:numFmt w:val="bullet"/>
+      <w:lvlText w:val=""/>
+      <w:lvlJc w:val="left"/>
+      <w:pPr>
+        <w:tabs>
+          <w:tab w:val="num" w:pos="3600"/>
+        </w:tabs>
+        <w:ind w:left="3600" w:hanging="360"/>
+      </w:pPr>
+      <w:rPr>
+        <w:rFonts w:ascii="Wingdings" w:hAnsi="Wingdings" w:hint="default"/>
+        <w:sz w:val="20"/>
+      </w:rPr>
+    </w:lvl>
+    <w:lvl w:ilvl="5" w:tentative="1">
+      <w:start w:val="1"/>
+      <w:numFmt w:val="bullet"/>
+      <w:lvlText w:val=""/>
+      <w:lvlJc w:val="left"/>
+      <w:pPr>
+        <w:tabs>
+          <w:tab w:val="num" w:pos="4320"/>
+        </w:tabs>
+        <w:ind w:left="4320" w:hanging="360"/>
+      </w:pPr>
+      <w:rPr>
+        <w:rFonts w:ascii="Wingdings" w:hAnsi="Wingdings" w:hint="default"/>
+        <w:sz w:val="20"/>
+      </w:rPr>
+    </w:lvl>
+    <w:lvl w:ilvl="6" w:tentative="1">
+      <w:start w:val="1"/>
+      <w:numFmt w:val="bullet"/>
+      <w:lvlText w:val=""/>
+      <w:lvlJc w:val="left"/>
+      <w:pPr>
+        <w:tabs>
+          <w:tab w:val="num" w:pos="5040"/>
+        </w:tabs>
+        <w:ind w:left="5040" w:hanging="360"/>
+      </w:pPr>
+      <w:rPr>
+        <w:rFonts w:ascii="Wingdings" w:hAnsi="Wingdings" w:hint="default"/>
+        <w:sz w:val="20"/>
+      </w:rPr>
+    </w:lvl>
+    <w:lvl w:ilvl="7" w:tentative="1">
+      <w:start w:val="1"/>
+      <w:numFmt w:val="bullet"/>
+      <w:lvlText w:val=""/>
+      <w:lvlJc w:val="left"/>
+      <w:pPr>
+        <w:tabs>
+          <w:tab w:val="num" w:pos="5760"/>
+        </w:tabs>
+        <w:ind w:left="5760" w:hanging="360"/>
+      </w:pPr>
+      <w:rPr>
+        <w:rFonts w:ascii="Wingdings" w:hAnsi="Wingdings" w:hint="default"/>
+        <w:sz w:val="20"/>
+      </w:rPr>
+    </w:lvl>
+    <w:lvl w:ilvl="8" w:tentative="1">
+      <w:start w:val="1"/>
+      <w:numFmt w:val="bullet"/>
+      <w:lvlText w:val=""/>
+      <w:lvlJc w:val="left"/>
+      <w:pPr>
+        <w:tabs>
+          <w:tab w:val="num" w:pos="6480"/>
+        </w:tabs>
+        <w:ind w:left="6480" w:hanging="360"/>
+      </w:pPr>
+      <w:rPr>
+        <w:rFonts w:ascii="Wingdings" w:hAnsi="Wingdings" w:hint="default"/>
+        <w:sz w:val="20"/>
+      </w:rPr>
+    </w:lvl>
+  </w:abstractNum>
+  <w:abstractNum w:abstractNumId="5" w15:restartNumberingAfterBreak="0">
+    <w:nsid w:val="3323044F"/>
+    <w:multiLevelType w:val="multilevel"/>
+    <w:tmpl w:val="087E1F48"/>
+    <w:lvl w:ilvl="0">
+      <w:start w:val="1"/>
+      <w:numFmt w:val="decimal"/>
+      <w:lvlText w:val="%1."/>
+      <w:lvlJc w:val="left"/>
+      <w:pPr>
+        <w:tabs>
+          <w:tab w:val="num" w:pos="720"/>
+        </w:tabs>
+        <w:ind w:left="720" w:hanging="360"/>
+      </w:pPr>
+    </w:lvl>
+    <w:lvl w:ilvl="1" w:tentative="1">
+      <w:start w:val="1"/>
+      <w:numFmt w:val="decimal"/>
+      <w:lvlText w:val="%2."/>
+      <w:lvlJc w:val="left"/>
+      <w:pPr>
+        <w:tabs>
+          <w:tab w:val="num" w:pos="1440"/>
+        </w:tabs>
+        <w:ind w:left="1440" w:hanging="360"/>
+      </w:pPr>
+    </w:lvl>
+    <w:lvl w:ilvl="2" w:tentative="1">
+      <w:start w:val="1"/>
+      <w:numFmt w:val="decimal"/>
+      <w:lvlText w:val="%3."/>
+      <w:lvlJc w:val="left"/>
+      <w:pPr>
+        <w:tabs>
+          <w:tab w:val="num" w:pos="2160"/>
+        </w:tabs>
+        <w:ind w:left="2160" w:hanging="360"/>
+      </w:pPr>
+    </w:lvl>
+    <w:lvl w:ilvl="3" w:tentative="1">
+      <w:start w:val="1"/>
+      <w:numFmt w:val="decimal"/>
+      <w:lvlText w:val="%4."/>
+      <w:lvlJc w:val="left"/>
+      <w:pPr>
+        <w:tabs>
+          <w:tab w:val="num" w:pos="2880"/>
+        </w:tabs>
+        <w:ind w:left="2880" w:hanging="360"/>
+      </w:pPr>
+    </w:lvl>
+    <w:lvl w:ilvl="4" w:tentative="1">
+      <w:start w:val="1"/>
+      <w:numFmt w:val="decimal"/>
+      <w:lvlText w:val="%5."/>
+      <w:lvlJc w:val="left"/>
+      <w:pPr>
+        <w:tabs>
+          <w:tab w:val="num" w:pos="3600"/>
+        </w:tabs>
+        <w:ind w:left="3600" w:hanging="360"/>
+      </w:pPr>
+    </w:lvl>
+    <w:lvl w:ilvl="5" w:tentative="1">
+      <w:start w:val="1"/>
+      <w:numFmt w:val="decimal"/>
+      <w:lvlText w:val="%6."/>
+      <w:lvlJc w:val="left"/>
+      <w:pPr>
+        <w:tabs>
+          <w:tab w:val="num" w:pos="4320"/>
+        </w:tabs>
+        <w:ind w:left="4320" w:hanging="360"/>
+      </w:pPr>
+    </w:lvl>
+    <w:lvl w:ilvl="6" w:tentative="1">
+      <w:start w:val="1"/>
+      <w:numFmt w:val="decimal"/>
+      <w:lvlText w:val="%7."/>
+      <w:lvlJc w:val="left"/>
+      <w:pPr>
+        <w:tabs>
+          <w:tab w:val="num" w:pos="5040"/>
+        </w:tabs>
+        <w:ind w:left="5040" w:hanging="360"/>
+      </w:pPr>
+    </w:lvl>
+    <w:lvl w:ilvl="7" w:tentative="1">
+      <w:start w:val="1"/>
+      <w:numFmt w:val="decimal"/>
+      <w:lvlText w:val="%8."/>
+      <w:lvlJc w:val="left"/>
+      <w:pPr>
+        <w:tabs>
+          <w:tab w:val="num" w:pos="5760"/>
+        </w:tabs>
+        <w:ind w:left="5760" w:hanging="360"/>
+      </w:pPr>
+    </w:lvl>
+    <w:lvl w:ilvl="8" w:tentative="1">
+      <w:start w:val="1"/>
+      <w:numFmt w:val="decimal"/>
+      <w:lvlText w:val="%9."/>
+      <w:lvlJc w:val="left"/>
+      <w:pPr>
+        <w:tabs>
+          <w:tab w:val="num" w:pos="6480"/>
+        </w:tabs>
+        <w:ind w:left="6480" w:hanging="360"/>
+      </w:pPr>
+    </w:lvl>
+  </w:abstractNum>
+  <w:abstractNum w:abstractNumId="6" w15:restartNumberingAfterBreak="0">
+    <w:nsid w:val="344F7440"/>
+    <w:multiLevelType w:val="multilevel"/>
+    <w:tmpl w:val="3238F71E"/>
+    <w:lvl w:ilvl="0">
+      <w:start w:val="1"/>
+      <w:numFmt w:val="bullet"/>
+      <w:lvlText w:val=""/>
+      <w:lvlJc w:val="left"/>
+      <w:pPr>
+        <w:tabs>
+          <w:tab w:val="num" w:pos="720"/>
+        </w:tabs>
+        <w:ind w:left="720" w:hanging="360"/>
+      </w:pPr>
+      <w:rPr>
+        <w:rFonts w:ascii="Symbol" w:hAnsi="Symbol" w:hint="default"/>
+        <w:sz w:val="20"/>
+      </w:rPr>
+    </w:lvl>
+    <w:lvl w:ilvl="1" w:tentative="1">
+      <w:start w:val="1"/>
+      <w:numFmt w:val="bullet"/>
+      <w:lvlText w:val="o"/>
+      <w:lvlJc w:val="left"/>
+      <w:pPr>
+        <w:tabs>
+          <w:tab w:val="num" w:pos="1440"/>
+        </w:tabs>
+        <w:ind w:left="1440" w:hanging="360"/>
+      </w:pPr>
+      <w:rPr>
+        <w:rFonts w:ascii="Courier New" w:hAnsi="Courier New" w:hint="default"/>
+        <w:sz w:val="20"/>
+      </w:rPr>
+    </w:lvl>
+    <w:lvl w:ilvl="2" w:tentative="1">
+      <w:start w:val="1"/>
+      <w:numFmt w:val="bullet"/>
+      <w:lvlText w:val=""/>
+      <w:lvlJc w:val="left"/>
+      <w:pPr>
+        <w:tabs>
+          <w:tab w:val="num" w:pos="2160"/>
+        </w:tabs>
+        <w:ind w:left="2160" w:hanging="360"/>
+      </w:pPr>
+      <w:rPr>
+        <w:rFonts w:ascii="Wingdings" w:hAnsi="Wingdings" w:hint="default"/>
+        <w:sz w:val="20"/>
+      </w:rPr>
+    </w:lvl>
+    <w:lvl w:ilvl="3" w:tentative="1">
+      <w:start w:val="1"/>
+      <w:numFmt w:val="bullet"/>
+      <w:lvlText w:val=""/>
+      <w:lvlJc w:val="left"/>
+      <w:pPr>
+        <w:tabs>
+          <w:tab w:val="num" w:pos="2880"/>
+        </w:tabs>
+        <w:ind w:left="2880" w:hanging="360"/>
+      </w:pPr>
+      <w:rPr>
+        <w:rFonts w:ascii="Wingdings" w:hAnsi="Wingdings" w:hint="default"/>
+        <w:sz w:val="20"/>
+      </w:rPr>
+    </w:lvl>
+    <w:lvl w:ilvl="4" w:tentative="1">
+      <w:start w:val="1"/>
+      <w:numFmt w:val="bullet"/>
+      <w:lvlText w:val=""/>
+      <w:lvlJc w:val="left"/>
+      <w:pPr>
+        <w:tabs>
+          <w:tab w:val="num" w:pos="3600"/>
+        </w:tabs>
+        <w:ind w:left="3600" w:hanging="360"/>
+      </w:pPr>
+      <w:rPr>
+        <w:rFonts w:ascii="Wingdings" w:hAnsi="Wingdings" w:hint="default"/>
+        <w:sz w:val="20"/>
+      </w:rPr>
+    </w:lvl>
+    <w:lvl w:ilvl="5" w:tentative="1">
+      <w:start w:val="1"/>
+      <w:numFmt w:val="bullet"/>
+      <w:lvlText w:val=""/>
+      <w:lvlJc w:val="left"/>
+      <w:pPr>
+        <w:tabs>
+          <w:tab w:val="num" w:pos="4320"/>
+        </w:tabs>
+        <w:ind w:left="4320" w:hanging="360"/>
+      </w:pPr>
+      <w:rPr>
+        <w:rFonts w:ascii="Wingdings" w:hAnsi="Wingdings" w:hint="default"/>
+        <w:sz w:val="20"/>
+      </w:rPr>
+    </w:lvl>
+    <w:lvl w:ilvl="6" w:tentative="1">
+      <w:start w:val="1"/>
+      <w:numFmt w:val="bullet"/>
+      <w:lvlText w:val=""/>
+      <w:lvlJc w:val="left"/>
+      <w:pPr>
+        <w:tabs>
+          <w:tab w:val="num" w:pos="5040"/>
+        </w:tabs>
+        <w:ind w:left="5040" w:hanging="360"/>
+      </w:pPr>
+      <w:rPr>
+        <w:rFonts w:ascii="Wingdings" w:hAnsi="Wingdings" w:hint="default"/>
+        <w:sz w:val="20"/>
+      </w:rPr>
+    </w:lvl>
+    <w:lvl w:ilvl="7" w:tentative="1">
+      <w:start w:val="1"/>
+      <w:numFmt w:val="bullet"/>
+      <w:lvlText w:val=""/>
+      <w:lvlJc w:val="left"/>
+      <w:pPr>
+        <w:tabs>
+          <w:tab w:val="num" w:pos="5760"/>
+        </w:tabs>
+        <w:ind w:left="5760" w:hanging="360"/>
+      </w:pPr>
+      <w:rPr>
+        <w:rFonts w:ascii="Wingdings" w:hAnsi="Wingdings" w:hint="default"/>
+        <w:sz w:val="20"/>
+      </w:rPr>
+    </w:lvl>
+    <w:lvl w:ilvl="8" w:tentative="1">
+      <w:start w:val="1"/>
+      <w:numFmt w:val="bullet"/>
+      <w:lvlText w:val=""/>
+      <w:lvlJc w:val="left"/>
+      <w:pPr>
+        <w:tabs>
+          <w:tab w:val="num" w:pos="6480"/>
+        </w:tabs>
+        <w:ind w:left="6480" w:hanging="360"/>
+      </w:pPr>
+      <w:rPr>
+        <w:rFonts w:ascii="Wingdings" w:hAnsi="Wingdings" w:hint="default"/>
+        <w:sz w:val="20"/>
+      </w:rPr>
+    </w:lvl>
+  </w:abstractNum>
+  <w:abstractNum w:abstractNumId="7" w15:restartNumberingAfterBreak="0">
     <w:nsid w:val="36854A0D"/>
     <w:multiLevelType w:val="hybridMultilevel"/>
     <w:tmpl w:val="650E492C"/>
@@ -554,8 +2960,181 @@
       </w:pPr>
     </w:lvl>
   </w:abstractNum>
+  <w:abstractNum w:abstractNumId="8" w15:restartNumberingAfterBreak="0">
+    <w:nsid w:val="641D6ED4"/>
+    <w:multiLevelType w:val="multilevel"/>
+    <w:tmpl w:val="2796141C"/>
+    <w:lvl w:ilvl="0">
+      <w:start w:val="1"/>
+      <w:numFmt w:val="bullet"/>
+      <w:lvlText w:val=""/>
+      <w:lvlJc w:val="left"/>
+      <w:pPr>
+        <w:tabs>
+          <w:tab w:val="num" w:pos="720"/>
+        </w:tabs>
+        <w:ind w:left="720" w:hanging="360"/>
+      </w:pPr>
+      <w:rPr>
+        <w:rFonts w:ascii="Symbol" w:hAnsi="Symbol" w:hint="default"/>
+        <w:sz w:val="20"/>
+      </w:rPr>
+    </w:lvl>
+    <w:lvl w:ilvl="1" w:tentative="1">
+      <w:start w:val="1"/>
+      <w:numFmt w:val="bullet"/>
+      <w:lvlText w:val="o"/>
+      <w:lvlJc w:val="left"/>
+      <w:pPr>
+        <w:tabs>
+          <w:tab w:val="num" w:pos="1440"/>
+        </w:tabs>
+        <w:ind w:left="1440" w:hanging="360"/>
+      </w:pPr>
+      <w:rPr>
+        <w:rFonts w:ascii="Courier New" w:hAnsi="Courier New" w:hint="default"/>
+        <w:sz w:val="20"/>
+      </w:rPr>
+    </w:lvl>
+    <w:lvl w:ilvl="2" w:tentative="1">
+      <w:start w:val="1"/>
+      <w:numFmt w:val="bullet"/>
+      <w:lvlText w:val=""/>
+      <w:lvlJc w:val="left"/>
+      <w:pPr>
+        <w:tabs>
+          <w:tab w:val="num" w:pos="2160"/>
+        </w:tabs>
+        <w:ind w:left="2160" w:hanging="360"/>
+      </w:pPr>
+      <w:rPr>
+        <w:rFonts w:ascii="Wingdings" w:hAnsi="Wingdings" w:hint="default"/>
+        <w:sz w:val="20"/>
+      </w:rPr>
+    </w:lvl>
+    <w:lvl w:ilvl="3" w:tentative="1">
+      <w:start w:val="1"/>
+      <w:numFmt w:val="bullet"/>
+      <w:lvlText w:val=""/>
+      <w:lvlJc w:val="left"/>
+      <w:pPr>
+        <w:tabs>
+          <w:tab w:val="num" w:pos="2880"/>
+        </w:tabs>
+        <w:ind w:left="2880" w:hanging="360"/>
+      </w:pPr>
+      <w:rPr>
+        <w:rFonts w:ascii="Wingdings" w:hAnsi="Wingdings" w:hint="default"/>
+        <w:sz w:val="20"/>
+      </w:rPr>
+    </w:lvl>
+    <w:lvl w:ilvl="4" w:tentative="1">
+      <w:start w:val="1"/>
+      <w:numFmt w:val="bullet"/>
+      <w:lvlText w:val=""/>
+      <w:lvlJc w:val="left"/>
+      <w:pPr>
+        <w:tabs>
+          <w:tab w:val="num" w:pos="3600"/>
+        </w:tabs>
+        <w:ind w:left="3600" w:hanging="360"/>
+      </w:pPr>
+      <w:rPr>
+        <w:rFonts w:ascii="Wingdings" w:hAnsi="Wingdings" w:hint="default"/>
+        <w:sz w:val="20"/>
+      </w:rPr>
+    </w:lvl>
+    <w:lvl w:ilvl="5" w:tentative="1">
+      <w:start w:val="1"/>
+      <w:numFmt w:val="bullet"/>
+      <w:lvlText w:val=""/>
+      <w:lvlJc w:val="left"/>
+      <w:pPr>
+        <w:tabs>
+          <w:tab w:val="num" w:pos="4320"/>
+        </w:tabs>
+        <w:ind w:left="4320" w:hanging="360"/>
+      </w:pPr>
+      <w:rPr>
+        <w:rFonts w:ascii="Wingdings" w:hAnsi="Wingdings" w:hint="default"/>
+        <w:sz w:val="20"/>
+      </w:rPr>
+    </w:lvl>
+    <w:lvl w:ilvl="6" w:tentative="1">
+      <w:start w:val="1"/>
+      <w:numFmt w:val="bullet"/>
+      <w:lvlText w:val=""/>
+      <w:lvlJc w:val="left"/>
+      <w:pPr>
+        <w:tabs>
+          <w:tab w:val="num" w:pos="5040"/>
+        </w:tabs>
+        <w:ind w:left="5040" w:hanging="360"/>
+      </w:pPr>
+      <w:rPr>
+        <w:rFonts w:ascii="Wingdings" w:hAnsi="Wingdings" w:hint="default"/>
+        <w:sz w:val="20"/>
+      </w:rPr>
+    </w:lvl>
+    <w:lvl w:ilvl="7" w:tentative="1">
+      <w:start w:val="1"/>
+      <w:numFmt w:val="bullet"/>
+      <w:lvlText w:val=""/>
+      <w:lvlJc w:val="left"/>
+      <w:pPr>
+        <w:tabs>
+          <w:tab w:val="num" w:pos="5760"/>
+        </w:tabs>
+        <w:ind w:left="5760" w:hanging="360"/>
+      </w:pPr>
+      <w:rPr>
+        <w:rFonts w:ascii="Wingdings" w:hAnsi="Wingdings" w:hint="default"/>
+        <w:sz w:val="20"/>
+      </w:rPr>
+    </w:lvl>
+    <w:lvl w:ilvl="8" w:tentative="1">
+      <w:start w:val="1"/>
+      <w:numFmt w:val="bullet"/>
+      <w:lvlText w:val=""/>
+      <w:lvlJc w:val="left"/>
+      <w:pPr>
+        <w:tabs>
+          <w:tab w:val="num" w:pos="6480"/>
+        </w:tabs>
+        <w:ind w:left="6480" w:hanging="360"/>
+      </w:pPr>
+      <w:rPr>
+        <w:rFonts w:ascii="Wingdings" w:hAnsi="Wingdings" w:hint="default"/>
+        <w:sz w:val="20"/>
+      </w:rPr>
+    </w:lvl>
+  </w:abstractNum>
   <w:num w:numId="1" w16cid:durableId="1123036153">
+    <w:abstractNumId w:val="7"/>
+  </w:num>
+  <w:num w:numId="2" w16cid:durableId="60520334">
+    <w:abstractNumId w:val="3"/>
+  </w:num>
+  <w:num w:numId="3" w16cid:durableId="684868042">
+    <w:abstractNumId w:val="4"/>
+  </w:num>
+  <w:num w:numId="4" w16cid:durableId="1762488287">
+    <w:abstractNumId w:val="2"/>
+  </w:num>
+  <w:num w:numId="5" w16cid:durableId="1921061011">
+    <w:abstractNumId w:val="6"/>
+  </w:num>
+  <w:num w:numId="6" w16cid:durableId="1850677436">
     <w:abstractNumId w:val="0"/>
+  </w:num>
+  <w:num w:numId="7" w16cid:durableId="665674889">
+    <w:abstractNumId w:val="1"/>
+  </w:num>
+  <w:num w:numId="8" w16cid:durableId="1005591359">
+    <w:abstractNumId w:val="5"/>
+  </w:num>
+  <w:num w:numId="9" w16cid:durableId="2113360735">
+    <w:abstractNumId w:val="8"/>
   </w:num>
 </w:numbering>
 </file>
@@ -1163,7 +3742,6 @@
   <w:style w:type="character" w:default="1" w:styleId="DefaultParagraphFont">
     <w:name w:val="Default Paragraph Font"/>
     <w:uiPriority w:val="1"/>
-    <w:semiHidden/>
     <w:unhideWhenUsed/>
   </w:style>
   <w:style w:type="table" w:default="1" w:styleId="TableNormal">
@@ -1507,6 +4085,29 @@
       <w:szCs w:val="20"/>
     </w:rPr>
   </w:style>
+  <w:style w:type="character" w:styleId="Hyperlink">
+    <w:name w:val="Hyperlink"/>
+    <w:basedOn w:val="DefaultParagraphFont"/>
+    <w:uiPriority w:val="99"/>
+    <w:unhideWhenUsed/>
+    <w:rsid w:val="00C70BBA"/>
+    <w:rPr>
+      <w:color w:val="467886" w:themeColor="hyperlink"/>
+      <w:u w:val="single"/>
+    </w:rPr>
+  </w:style>
+  <w:style w:type="character" w:styleId="UnresolvedMention">
+    <w:name w:val="Unresolved Mention"/>
+    <w:basedOn w:val="DefaultParagraphFont"/>
+    <w:uiPriority w:val="99"/>
+    <w:semiHidden/>
+    <w:unhideWhenUsed/>
+    <w:rsid w:val="00C70BBA"/>
+    <w:rPr>
+      <w:color w:val="605E5C"/>
+      <w:shd w:val="clear" w:color="auto" w:fill="E1DFDD"/>
+    </w:rPr>
+  </w:style>
 </w:styles>
 </file>
 

</xml_diff>